<commit_message>
update dokumentasi file word
</commit_message>
<xml_diff>
--- a/Dokumentasi Project IF-Kelas5/Dokumentasi_Mobile_Lorensius Firngadi.docx
+++ b/Dokumentasi Project IF-Kelas5/Dokumentasi_Mobile_Lorensius Firngadi.docx
@@ -4,6 +4,7 @@
   <w:body>
     <w:p>
       <w:pPr>
+        <w:contextualSpacing/>
         <w:jc w:val="center"/>
         <w:rPr>
           <w:b/>
@@ -42,6 +43,9 @@
       </w:r>
     </w:p>
     <w:p>
+      <w:pPr>
+        <w:contextualSpacing/>
+      </w:pPr>
       <w:r>
         <w:t>Nama</w:t>
       </w:r>
@@ -59,6 +63,9 @@
       </w:r>
     </w:p>
     <w:p>
+      <w:pPr>
+        <w:contextualSpacing/>
+      </w:pPr>
       <w:r>
         <w:t>NPM</w:t>
       </w:r>
@@ -68,6 +75,9 @@
       </w:r>
     </w:p>
     <w:p>
+      <w:pPr>
+        <w:contextualSpacing/>
+      </w:pPr>
       <w:proofErr w:type="spellStart"/>
       <w:r>
         <w:t>Judul</w:t>
@@ -98,6 +108,9 @@
       </w:r>
     </w:p>
     <w:p>
+      <w:pPr>
+        <w:contextualSpacing/>
+      </w:pPr>
       <w:proofErr w:type="spellStart"/>
       <w:r>
         <w:t>Deskripsi</w:t>
@@ -119,6 +132,7 @@
     </w:p>
     <w:p>
       <w:pPr>
+        <w:contextualSpacing/>
         <w:jc w:val="both"/>
       </w:pPr>
       <w:proofErr w:type="spellStart"/>
@@ -332,11 +346,2606 @@
     </w:p>
     <w:p>
       <w:pPr>
-        <w:jc w:val="both"/>
-      </w:pPr>
-    </w:p>
-    <w:p>
-      <w:pPr>
+        <w:contextualSpacing/>
+        <w:jc w:val="both"/>
+      </w:pPr>
+    </w:p>
+    <w:p>
+      <w:pPr>
+        <w:pStyle w:val="ListParagraph"/>
+        <w:numPr>
+          <w:ilvl w:val="0"/>
+          <w:numId w:val="1"/>
+        </w:numPr>
+        <w:ind w:left="360"/>
+        <w:jc w:val="both"/>
+      </w:pPr>
+      <w:proofErr w:type="spellStart"/>
+      <w:r>
+        <w:t>Membuat</w:t>
+      </w:r>
+      <w:proofErr w:type="spellEnd"/>
+      <w:r>
+        <w:t xml:space="preserve"> Project Backend</w:t>
+      </w:r>
+      <w:r>
+        <w:t xml:space="preserve"> (API)</w:t>
+      </w:r>
+    </w:p>
+    <w:p>
+      <w:pPr>
+        <w:pStyle w:val="ListParagraph"/>
+        <w:numPr>
+          <w:ilvl w:val="0"/>
+          <w:numId w:val="2"/>
+        </w:numPr>
+        <w:jc w:val="both"/>
+      </w:pPr>
+      <w:proofErr w:type="spellStart"/>
+      <w:r>
+        <w:t>Inisialisasi</w:t>
+      </w:r>
+      <w:proofErr w:type="spellEnd"/>
+      <w:r>
+        <w:t xml:space="preserve"> Project Next.js</w:t>
+      </w:r>
+    </w:p>
+    <w:p>
+      <w:pPr>
+        <w:pStyle w:val="ListParagraph"/>
+        <w:jc w:val="both"/>
+      </w:pPr>
+      <w:proofErr w:type="spellStart"/>
+      <w:r>
+        <w:t>Ketik</w:t>
+      </w:r>
+      <w:proofErr w:type="spellEnd"/>
+      <w:r>
+        <w:t xml:space="preserve"> </w:t>
+      </w:r>
+      <w:proofErr w:type="spellStart"/>
+      <w:r>
+        <w:t>kode</w:t>
+      </w:r>
+      <w:proofErr w:type="spellEnd"/>
+      <w:r>
+        <w:t xml:space="preserve"> di </w:t>
+      </w:r>
+      <w:proofErr w:type="gramStart"/>
+      <w:r>
+        <w:t>Terminal :</w:t>
+      </w:r>
+      <w:proofErr w:type="gramEnd"/>
+    </w:p>
+    <w:p>
+      <w:pPr>
+        <w:pStyle w:val="ListParagraph"/>
+        <w:jc w:val="both"/>
+      </w:pPr>
+    </w:p>
+    <w:p>
+      <w:pPr>
+        <w:pStyle w:val="ListParagraph"/>
+        <w:jc w:val="both"/>
+      </w:pPr>
+      <w:proofErr w:type="spellStart"/>
+      <w:r>
+        <w:t>npx</w:t>
+      </w:r>
+      <w:proofErr w:type="spellEnd"/>
+      <w:r>
+        <w:t xml:space="preserve"> </w:t>
+      </w:r>
+      <w:proofErr w:type="spellStart"/>
+      <w:r>
+        <w:t>create-next-app@latest</w:t>
+      </w:r>
+      <w:proofErr w:type="spellEnd"/>
+      <w:r>
+        <w:t xml:space="preserve"> </w:t>
+      </w:r>
+      <w:proofErr w:type="spellStart"/>
+      <w:r>
+        <w:t>api</w:t>
+      </w:r>
+      <w:proofErr w:type="spellEnd"/>
+      <w:r>
+        <w:t xml:space="preserve"> </w:t>
+      </w:r>
+      <w:r>
+        <w:t>–</w:t>
+      </w:r>
+      <w:r>
+        <w:t>typescript</w:t>
+      </w:r>
+    </w:p>
+    <w:p>
+      <w:pPr>
+        <w:pStyle w:val="ListParagraph"/>
+        <w:jc w:val="both"/>
+      </w:pPr>
+    </w:p>
+    <w:p>
+      <w:pPr>
+        <w:pStyle w:val="ListParagraph"/>
+        <w:spacing w:after="160" w:line="278" w:lineRule="auto"/>
+        <w:jc w:val="both"/>
+        <w:rPr>
+          <w:rFonts w:eastAsiaTheme="minorHAnsi"/>
+          <w:kern w:val="2"/>
+          <w:sz w:val="24"/>
+          <w:szCs w:val="24"/>
+          <w:lang w:val="en-ID"/>
+          <w14:ligatures w14:val="standardContextual"/>
+        </w:rPr>
+      </w:pPr>
+      <w:proofErr w:type="spellStart"/>
+      <w:r>
+        <w:rPr>
+          <w:rFonts w:eastAsiaTheme="minorHAnsi"/>
+          <w:kern w:val="2"/>
+          <w:sz w:val="24"/>
+          <w:szCs w:val="24"/>
+          <w:lang w:val="en-ID"/>
+          <w14:ligatures w14:val="standardContextual"/>
+        </w:rPr>
+        <w:t>Pilih</w:t>
+      </w:r>
+      <w:proofErr w:type="spellEnd"/>
+      <w:r>
+        <w:rPr>
+          <w:rFonts w:eastAsiaTheme="minorHAnsi"/>
+          <w:kern w:val="2"/>
+          <w:sz w:val="24"/>
+          <w:szCs w:val="24"/>
+          <w:lang w:val="en-ID"/>
+          <w14:ligatures w14:val="standardContextual"/>
+        </w:rPr>
+        <w:t>:</w:t>
+      </w:r>
+    </w:p>
+    <w:p>
+      <w:pPr>
+        <w:pStyle w:val="ListParagraph"/>
+        <w:numPr>
+          <w:ilvl w:val="0"/>
+          <w:numId w:val="3"/>
+        </w:numPr>
+        <w:spacing w:after="160" w:line="278" w:lineRule="auto"/>
+        <w:jc w:val="both"/>
+        <w:rPr>
+          <w:rFonts w:eastAsiaTheme="minorHAnsi"/>
+          <w:kern w:val="2"/>
+          <w:sz w:val="24"/>
+          <w:szCs w:val="24"/>
+          <w:lang w:val="en-ID"/>
+          <w14:ligatures w14:val="standardContextual"/>
+        </w:rPr>
+      </w:pPr>
+      <w:r>
+        <w:rPr>
+          <w:rFonts w:eastAsiaTheme="minorHAnsi"/>
+          <w:kern w:val="2"/>
+          <w:sz w:val="24"/>
+          <w:szCs w:val="24"/>
+          <w:lang w:val="en-ID"/>
+          <w14:ligatures w14:val="standardContextual"/>
+        </w:rPr>
+        <w:t xml:space="preserve">App Router </w:t>
+      </w:r>
+      <w:r>
+        <w:rPr>
+          <w:rFonts w:ascii="Segoe UI Emoji" w:eastAsiaTheme="minorHAnsi" w:hAnsi="Segoe UI Emoji" w:cs="Segoe UI Emoji"/>
+          <w:kern w:val="2"/>
+          <w:sz w:val="24"/>
+          <w:szCs w:val="24"/>
+          <w:lang w:val="en-ID"/>
+          <w14:ligatures w14:val="standardContextual"/>
+        </w:rPr>
+        <w:t>✅</w:t>
+      </w:r>
+    </w:p>
+    <w:p>
+      <w:pPr>
+        <w:pStyle w:val="ListParagraph"/>
+        <w:numPr>
+          <w:ilvl w:val="0"/>
+          <w:numId w:val="3"/>
+        </w:numPr>
+        <w:spacing w:after="160" w:line="278" w:lineRule="auto"/>
+        <w:jc w:val="both"/>
+        <w:rPr>
+          <w:rFonts w:eastAsiaTheme="minorHAnsi"/>
+          <w:kern w:val="2"/>
+          <w:sz w:val="24"/>
+          <w:szCs w:val="24"/>
+          <w:lang w:val="en-ID"/>
+          <w14:ligatures w14:val="standardContextual"/>
+        </w:rPr>
+      </w:pPr>
+      <w:r>
+        <w:rPr>
+          <w:rFonts w:eastAsiaTheme="minorHAnsi"/>
+          <w:kern w:val="2"/>
+          <w:sz w:val="24"/>
+          <w:szCs w:val="24"/>
+          <w:lang w:val="en-ID"/>
+          <w14:ligatures w14:val="standardContextual"/>
+        </w:rPr>
+        <w:t xml:space="preserve">TypeScript </w:t>
+      </w:r>
+      <w:r>
+        <w:rPr>
+          <w:rFonts w:ascii="Segoe UI Emoji" w:eastAsiaTheme="minorHAnsi" w:hAnsi="Segoe UI Emoji" w:cs="Segoe UI Emoji"/>
+          <w:kern w:val="2"/>
+          <w:sz w:val="24"/>
+          <w:szCs w:val="24"/>
+          <w:lang w:val="en-ID"/>
+          <w14:ligatures w14:val="standardContextual"/>
+        </w:rPr>
+        <w:t>✅</w:t>
+      </w:r>
+    </w:p>
+    <w:p>
+      <w:pPr>
+        <w:pStyle w:val="ListParagraph"/>
+        <w:numPr>
+          <w:ilvl w:val="0"/>
+          <w:numId w:val="3"/>
+        </w:numPr>
+        <w:spacing w:after="160" w:line="278" w:lineRule="auto"/>
+        <w:jc w:val="both"/>
+        <w:rPr>
+          <w:rFonts w:eastAsiaTheme="minorHAnsi"/>
+          <w:kern w:val="2"/>
+          <w:sz w:val="24"/>
+          <w:szCs w:val="24"/>
+          <w:lang w:val="en-ID"/>
+          <w14:ligatures w14:val="standardContextual"/>
+        </w:rPr>
+      </w:pPr>
+      <w:proofErr w:type="spellStart"/>
+      <w:r>
+        <w:rPr>
+          <w:rFonts w:eastAsiaTheme="minorHAnsi"/>
+          <w:kern w:val="2"/>
+          <w:sz w:val="24"/>
+          <w:szCs w:val="24"/>
+          <w:lang w:val="en-ID"/>
+          <w14:ligatures w14:val="standardContextual"/>
+        </w:rPr>
+        <w:t>ESLint</w:t>
+      </w:r>
+      <w:proofErr w:type="spellEnd"/>
+      <w:r>
+        <w:rPr>
+          <w:rFonts w:eastAsiaTheme="minorHAnsi"/>
+          <w:kern w:val="2"/>
+          <w:sz w:val="24"/>
+          <w:szCs w:val="24"/>
+          <w:lang w:val="en-ID"/>
+          <w14:ligatures w14:val="standardContextual"/>
+        </w:rPr>
+        <w:t xml:space="preserve"> </w:t>
+      </w:r>
+      <w:r>
+        <w:rPr>
+          <w:rFonts w:ascii="Segoe UI Emoji" w:eastAsiaTheme="minorHAnsi" w:hAnsi="Segoe UI Emoji" w:cs="Segoe UI Emoji"/>
+          <w:kern w:val="2"/>
+          <w:sz w:val="24"/>
+          <w:szCs w:val="24"/>
+          <w:lang w:val="en-ID"/>
+          <w14:ligatures w14:val="standardContextual"/>
+        </w:rPr>
+        <w:t>✅</w:t>
+      </w:r>
+    </w:p>
+    <w:p>
+      <w:pPr>
+        <w:pStyle w:val="ListParagraph"/>
+        <w:numPr>
+          <w:ilvl w:val="0"/>
+          <w:numId w:val="3"/>
+        </w:numPr>
+        <w:spacing w:after="160" w:line="278" w:lineRule="auto"/>
+        <w:jc w:val="both"/>
+        <w:rPr>
+          <w:rFonts w:eastAsiaTheme="minorHAnsi"/>
+          <w:kern w:val="2"/>
+          <w:sz w:val="24"/>
+          <w:szCs w:val="24"/>
+          <w:lang w:val="en-ID"/>
+          <w14:ligatures w14:val="standardContextual"/>
+        </w:rPr>
+      </w:pPr>
+      <w:proofErr w:type="spellStart"/>
+      <w:r>
+        <w:rPr>
+          <w:rFonts w:eastAsiaTheme="minorHAnsi"/>
+          <w:kern w:val="2"/>
+          <w:sz w:val="24"/>
+          <w:szCs w:val="24"/>
+          <w:lang w:val="en-ID"/>
+          <w14:ligatures w14:val="standardContextual"/>
+        </w:rPr>
+        <w:t>src</w:t>
+      </w:r>
+      <w:proofErr w:type="spellEnd"/>
+      <w:r>
+        <w:rPr>
+          <w:rFonts w:eastAsiaTheme="minorHAnsi"/>
+          <w:kern w:val="2"/>
+          <w:sz w:val="24"/>
+          <w:szCs w:val="24"/>
+          <w:lang w:val="en-ID"/>
+          <w14:ligatures w14:val="standardContextual"/>
+        </w:rPr>
+        <w:t xml:space="preserve">/ directory </w:t>
+      </w:r>
+      <w:r>
+        <w:rPr>
+          <w:rFonts w:ascii="Segoe UI Emoji" w:eastAsiaTheme="minorHAnsi" w:hAnsi="Segoe UI Emoji" w:cs="Segoe UI Emoji"/>
+          <w:kern w:val="2"/>
+          <w:sz w:val="24"/>
+          <w:szCs w:val="24"/>
+          <w:lang w:val="en-ID"/>
+          <w14:ligatures w14:val="standardContextual"/>
+        </w:rPr>
+        <w:t>✅</w:t>
+      </w:r>
+    </w:p>
+    <w:p>
+      <w:pPr>
+        <w:pStyle w:val="ListParagraph"/>
+        <w:jc w:val="both"/>
+      </w:pPr>
+    </w:p>
+    <w:p>
+      <w:pPr>
+        <w:pStyle w:val="ListParagraph"/>
+        <w:numPr>
+          <w:ilvl w:val="0"/>
+          <w:numId w:val="2"/>
+        </w:numPr>
+        <w:jc w:val="both"/>
+      </w:pPr>
+      <w:proofErr w:type="spellStart"/>
+      <w:r>
+        <w:t>Menjalankan</w:t>
+      </w:r>
+      <w:proofErr w:type="spellEnd"/>
+      <w:r>
+        <w:t xml:space="preserve"> Server Awal</w:t>
+      </w:r>
+    </w:p>
+    <w:p>
+      <w:pPr>
+        <w:pStyle w:val="ListParagraph"/>
+        <w:jc w:val="both"/>
+      </w:pPr>
+      <w:proofErr w:type="spellStart"/>
+      <w:r>
+        <w:t>Ketik</w:t>
+      </w:r>
+      <w:proofErr w:type="spellEnd"/>
+      <w:r>
+        <w:t xml:space="preserve"> </w:t>
+      </w:r>
+      <w:proofErr w:type="spellStart"/>
+      <w:r>
+        <w:t>kode</w:t>
+      </w:r>
+      <w:proofErr w:type="spellEnd"/>
+      <w:r>
+        <w:t xml:space="preserve"> di </w:t>
+      </w:r>
+      <w:proofErr w:type="gramStart"/>
+      <w:r>
+        <w:t>Terminal :</w:t>
+      </w:r>
+      <w:proofErr w:type="gramEnd"/>
+    </w:p>
+    <w:p>
+      <w:pPr>
+        <w:pStyle w:val="ListParagraph"/>
+        <w:jc w:val="both"/>
+      </w:pPr>
+    </w:p>
+    <w:p>
+      <w:pPr>
+        <w:pStyle w:val="ListParagraph"/>
+        <w:jc w:val="both"/>
+      </w:pPr>
+      <w:proofErr w:type="spellStart"/>
+      <w:r>
+        <w:t>npm</w:t>
+      </w:r>
+      <w:proofErr w:type="spellEnd"/>
+      <w:r>
+        <w:t xml:space="preserve"> run dev</w:t>
+      </w:r>
+    </w:p>
+    <w:p>
+      <w:pPr>
+        <w:pStyle w:val="ListParagraph"/>
+        <w:jc w:val="both"/>
+      </w:pPr>
+      <w:r>
+        <w:rPr>
+          <w:noProof/>
+          <w14:ligatures w14:val="standardContextual"/>
+        </w:rPr>
+        <w:drawing>
+          <wp:inline distT="0" distB="0" distL="0" distR="0" wp14:anchorId="0E98D1CC" wp14:editId="313C06C5">
+            <wp:extent cx="4648200" cy="2613537"/>
+            <wp:effectExtent l="0" t="0" r="0" b="0"/>
+            <wp:docPr id="200672073" name="Picture 1"/>
+            <wp:cNvGraphicFramePr>
+              <a:graphicFrameLocks xmlns:a="http://schemas.openxmlformats.org/drawingml/2006/main" noChangeAspect="1"/>
+            </wp:cNvGraphicFramePr>
+            <a:graphic xmlns:a="http://schemas.openxmlformats.org/drawingml/2006/main">
+              <a:graphicData uri="http://schemas.openxmlformats.org/drawingml/2006/picture">
+                <pic:pic xmlns:pic="http://schemas.openxmlformats.org/drawingml/2006/picture">
+                  <pic:nvPicPr>
+                    <pic:cNvPr id="200672073" name=""/>
+                    <pic:cNvPicPr/>
+                  </pic:nvPicPr>
+                  <pic:blipFill>
+                    <a:blip r:embed="rId5"/>
+                    <a:stretch>
+                      <a:fillRect/>
+                    </a:stretch>
+                  </pic:blipFill>
+                  <pic:spPr>
+                    <a:xfrm>
+                      <a:off x="0" y="0"/>
+                      <a:ext cx="4655242" cy="2617497"/>
+                    </a:xfrm>
+                    <a:prstGeom prst="rect">
+                      <a:avLst/>
+                    </a:prstGeom>
+                  </pic:spPr>
+                </pic:pic>
+              </a:graphicData>
+            </a:graphic>
+          </wp:inline>
+        </w:drawing>
+      </w:r>
+    </w:p>
+    <w:p>
+      <w:pPr>
+        <w:pStyle w:val="ListParagraph"/>
+        <w:jc w:val="both"/>
+      </w:pPr>
+    </w:p>
+    <w:p>
+      <w:pPr>
+        <w:pStyle w:val="ListParagraph"/>
+        <w:jc w:val="both"/>
+      </w:pPr>
+    </w:p>
+    <w:p>
+      <w:pPr>
+        <w:pStyle w:val="ListParagraph"/>
+        <w:jc w:val="both"/>
+      </w:pPr>
+      <w:r>
+        <w:lastRenderedPageBreak/>
+        <w:t xml:space="preserve">Buka di Chrome </w:t>
+      </w:r>
+      <w:proofErr w:type="spellStart"/>
+      <w:r>
+        <w:t>atau</w:t>
+      </w:r>
+      <w:proofErr w:type="spellEnd"/>
+      <w:r>
+        <w:t xml:space="preserve"> Browser </w:t>
+      </w:r>
+      <w:proofErr w:type="spellStart"/>
+      <w:proofErr w:type="gramStart"/>
+      <w:r>
+        <w:t>lainnya</w:t>
+      </w:r>
+      <w:proofErr w:type="spellEnd"/>
+      <w:r>
+        <w:t xml:space="preserve"> :</w:t>
+      </w:r>
+      <w:proofErr w:type="gramEnd"/>
+    </w:p>
+    <w:p>
+      <w:pPr>
+        <w:pStyle w:val="ListParagraph"/>
+        <w:jc w:val="both"/>
+      </w:pPr>
+      <w:hyperlink r:id="rId6" w:history="1">
+        <w:r>
+          <w:rPr>
+            <w:rStyle w:val="Hyperlink"/>
+          </w:rPr>
+          <w:t>http://localhost:3000</w:t>
+        </w:r>
+      </w:hyperlink>
+    </w:p>
+    <w:p>
+      <w:pPr>
+        <w:pStyle w:val="ListParagraph"/>
+        <w:jc w:val="both"/>
+      </w:pPr>
+      <w:r>
+        <w:t xml:space="preserve">Jika </w:t>
+      </w:r>
+      <w:proofErr w:type="spellStart"/>
+      <w:r>
+        <w:t>muncul</w:t>
+      </w:r>
+      <w:proofErr w:type="spellEnd"/>
+      <w:r>
+        <w:t xml:space="preserve"> </w:t>
+      </w:r>
+      <w:proofErr w:type="spellStart"/>
+      <w:r>
+        <w:t>halaman</w:t>
+      </w:r>
+      <w:proofErr w:type="spellEnd"/>
+      <w:r>
+        <w:t xml:space="preserve"> Next.js → </w:t>
+      </w:r>
+      <w:proofErr w:type="spellStart"/>
+      <w:r>
+        <w:t>berhasil</w:t>
+      </w:r>
+      <w:proofErr w:type="spellEnd"/>
+    </w:p>
+    <w:p>
+      <w:pPr>
+        <w:pStyle w:val="ListParagraph"/>
+        <w:jc w:val="both"/>
+      </w:pPr>
+      <w:r>
+        <w:rPr>
+          <w:noProof/>
+          <w14:ligatures w14:val="standardContextual"/>
+        </w:rPr>
+        <w:drawing>
+          <wp:inline distT="0" distB="0" distL="0" distR="0" wp14:anchorId="5EB6CE8F" wp14:editId="37B97A62">
+            <wp:extent cx="5486400" cy="3084830"/>
+            <wp:effectExtent l="0" t="0" r="0" b="1270"/>
+            <wp:docPr id="818719198" name="Picture 1"/>
+            <wp:cNvGraphicFramePr>
+              <a:graphicFrameLocks xmlns:a="http://schemas.openxmlformats.org/drawingml/2006/main" noChangeAspect="1"/>
+            </wp:cNvGraphicFramePr>
+            <a:graphic xmlns:a="http://schemas.openxmlformats.org/drawingml/2006/main">
+              <a:graphicData uri="http://schemas.openxmlformats.org/drawingml/2006/picture">
+                <pic:pic xmlns:pic="http://schemas.openxmlformats.org/drawingml/2006/picture">
+                  <pic:nvPicPr>
+                    <pic:cNvPr id="818719198" name=""/>
+                    <pic:cNvPicPr/>
+                  </pic:nvPicPr>
+                  <pic:blipFill>
+                    <a:blip r:embed="rId7"/>
+                    <a:stretch>
+                      <a:fillRect/>
+                    </a:stretch>
+                  </pic:blipFill>
+                  <pic:spPr>
+                    <a:xfrm>
+                      <a:off x="0" y="0"/>
+                      <a:ext cx="5486400" cy="3084830"/>
+                    </a:xfrm>
+                    <a:prstGeom prst="rect">
+                      <a:avLst/>
+                    </a:prstGeom>
+                  </pic:spPr>
+                </pic:pic>
+              </a:graphicData>
+            </a:graphic>
+          </wp:inline>
+        </w:drawing>
+      </w:r>
+    </w:p>
+    <w:p>
+      <w:pPr>
+        <w:pStyle w:val="ListParagraph"/>
+        <w:jc w:val="both"/>
+      </w:pPr>
+    </w:p>
+    <w:p>
+      <w:pPr>
+        <w:pStyle w:val="ListParagraph"/>
+        <w:jc w:val="both"/>
+      </w:pPr>
+    </w:p>
+    <w:p>
+      <w:pPr>
+        <w:pStyle w:val="ListParagraph"/>
+        <w:numPr>
+          <w:ilvl w:val="0"/>
+          <w:numId w:val="2"/>
+        </w:numPr>
+        <w:jc w:val="both"/>
+      </w:pPr>
+      <w:r>
+        <w:t xml:space="preserve">Install Prisma &amp; Library </w:t>
+      </w:r>
+      <w:proofErr w:type="spellStart"/>
+      <w:r>
+        <w:t>Pendukung</w:t>
+      </w:r>
+      <w:proofErr w:type="spellEnd"/>
+    </w:p>
+    <w:p>
+      <w:pPr>
+        <w:pStyle w:val="ListParagraph"/>
+        <w:jc w:val="both"/>
+      </w:pPr>
+      <w:proofErr w:type="spellStart"/>
+      <w:r>
+        <w:t>Ketik</w:t>
+      </w:r>
+      <w:proofErr w:type="spellEnd"/>
+      <w:r>
+        <w:t xml:space="preserve"> di terminal </w:t>
+      </w:r>
+      <w:proofErr w:type="spellStart"/>
+      <w:r>
+        <w:t>kode</w:t>
+      </w:r>
+      <w:proofErr w:type="spellEnd"/>
+      <w:r>
+        <w:t xml:space="preserve"> </w:t>
+      </w:r>
+      <w:proofErr w:type="spellStart"/>
+      <w:proofErr w:type="gramStart"/>
+      <w:r>
+        <w:t>ini</w:t>
+      </w:r>
+      <w:proofErr w:type="spellEnd"/>
+      <w:r>
+        <w:t xml:space="preserve"> :</w:t>
+      </w:r>
+      <w:proofErr w:type="gramEnd"/>
+    </w:p>
+    <w:p>
+      <w:pPr>
+        <w:pStyle w:val="ListParagraph"/>
+        <w:jc w:val="both"/>
+      </w:pPr>
+      <w:proofErr w:type="spellStart"/>
+      <w:r>
+        <w:t>npm</w:t>
+      </w:r>
+      <w:proofErr w:type="spellEnd"/>
+      <w:r>
+        <w:t xml:space="preserve"> install </w:t>
+      </w:r>
+      <w:proofErr w:type="spellStart"/>
+      <w:r>
+        <w:t>prisma</w:t>
+      </w:r>
+      <w:proofErr w:type="spellEnd"/>
+      <w:r>
+        <w:t xml:space="preserve"> @prisma/client</w:t>
+      </w:r>
+    </w:p>
+    <w:p>
+      <w:pPr>
+        <w:pStyle w:val="ListParagraph"/>
+        <w:jc w:val="both"/>
+      </w:pPr>
+      <w:r>
+        <w:t>dan</w:t>
+      </w:r>
+    </w:p>
+    <w:p>
+      <w:pPr>
+        <w:pStyle w:val="ListParagraph"/>
+        <w:jc w:val="both"/>
+      </w:pPr>
+      <w:proofErr w:type="spellStart"/>
+      <w:r>
+        <w:t>npm</w:t>
+      </w:r>
+      <w:proofErr w:type="spellEnd"/>
+      <w:r>
+        <w:t xml:space="preserve"> install </w:t>
+      </w:r>
+      <w:proofErr w:type="spellStart"/>
+      <w:r>
+        <w:t>bcryptjs</w:t>
+      </w:r>
+      <w:proofErr w:type="spellEnd"/>
+      <w:r>
+        <w:t xml:space="preserve"> </w:t>
+      </w:r>
+      <w:proofErr w:type="spellStart"/>
+      <w:r>
+        <w:t>jsonwebtoken</w:t>
+      </w:r>
+      <w:proofErr w:type="spellEnd"/>
+    </w:p>
+    <w:p>
+      <w:pPr>
+        <w:pStyle w:val="ListParagraph"/>
+        <w:jc w:val="both"/>
+      </w:pPr>
+    </w:p>
+    <w:p>
+      <w:pPr>
+        <w:pStyle w:val="ListParagraph"/>
+        <w:jc w:val="both"/>
+      </w:pPr>
+      <w:proofErr w:type="spellStart"/>
+      <w:r>
+        <w:t>Untuk</w:t>
+      </w:r>
+      <w:proofErr w:type="spellEnd"/>
+      <w:r>
+        <w:t xml:space="preserve"> TypeScript:</w:t>
+      </w:r>
+    </w:p>
+    <w:p>
+      <w:pPr>
+        <w:pStyle w:val="ListParagraph"/>
+        <w:jc w:val="both"/>
+      </w:pPr>
+      <w:proofErr w:type="spellStart"/>
+      <w:r>
+        <w:t>npm</w:t>
+      </w:r>
+      <w:proofErr w:type="spellEnd"/>
+      <w:r>
+        <w:t xml:space="preserve"> install -D @types/jsonwebtoken</w:t>
+      </w:r>
+    </w:p>
+    <w:p>
+      <w:pPr>
+        <w:pStyle w:val="ListParagraph"/>
+        <w:jc w:val="both"/>
+      </w:pPr>
+    </w:p>
+    <w:p>
+      <w:pPr>
+        <w:pStyle w:val="ListParagraph"/>
+        <w:numPr>
+          <w:ilvl w:val="0"/>
+          <w:numId w:val="2"/>
+        </w:numPr>
+        <w:jc w:val="both"/>
+      </w:pPr>
+      <w:r>
+        <w:t>Setup Prisma &amp; Database</w:t>
+      </w:r>
+    </w:p>
+    <w:p>
+      <w:pPr>
+        <w:pStyle w:val="ListParagraph"/>
+        <w:jc w:val="both"/>
+      </w:pPr>
+      <w:proofErr w:type="spellStart"/>
+      <w:r>
+        <w:t>Inisialisasi</w:t>
+      </w:r>
+      <w:proofErr w:type="spellEnd"/>
+      <w:r>
+        <w:t xml:space="preserve"> Prisma</w:t>
+      </w:r>
+    </w:p>
+    <w:p>
+      <w:pPr>
+        <w:pStyle w:val="ListParagraph"/>
+        <w:jc w:val="both"/>
+      </w:pPr>
+      <w:proofErr w:type="gramStart"/>
+      <w:r>
+        <w:t>Kode :</w:t>
+      </w:r>
+      <w:proofErr w:type="gramEnd"/>
+      <w:r>
+        <w:t xml:space="preserve"> </w:t>
+      </w:r>
+    </w:p>
+    <w:p>
+      <w:pPr>
+        <w:pStyle w:val="ListParagraph"/>
+        <w:jc w:val="both"/>
+      </w:pPr>
+      <w:proofErr w:type="spellStart"/>
+      <w:r>
+        <w:t>npx</w:t>
+      </w:r>
+      <w:proofErr w:type="spellEnd"/>
+      <w:r>
+        <w:t xml:space="preserve"> </w:t>
+      </w:r>
+      <w:proofErr w:type="spellStart"/>
+      <w:r>
+        <w:t>prisma</w:t>
+      </w:r>
+      <w:proofErr w:type="spellEnd"/>
+      <w:r>
+        <w:t xml:space="preserve"> </w:t>
+      </w:r>
+      <w:proofErr w:type="spellStart"/>
+      <w:r>
+        <w:t>init</w:t>
+      </w:r>
+      <w:proofErr w:type="spellEnd"/>
+    </w:p>
+    <w:p>
+      <w:pPr>
+        <w:pStyle w:val="ListParagraph"/>
+        <w:jc w:val="both"/>
+      </w:pPr>
+    </w:p>
+    <w:p>
+      <w:pPr>
+        <w:pStyle w:val="ListParagraph"/>
+        <w:jc w:val="both"/>
+      </w:pPr>
+      <w:proofErr w:type="spellStart"/>
+      <w:r>
+        <w:t>Setelah</w:t>
+      </w:r>
+      <w:proofErr w:type="spellEnd"/>
+      <w:r>
+        <w:t xml:space="preserve"> </w:t>
+      </w:r>
+      <w:proofErr w:type="spellStart"/>
+      <w:r>
+        <w:t>selesai</w:t>
+      </w:r>
+      <w:proofErr w:type="spellEnd"/>
+      <w:r>
+        <w:t xml:space="preserve"> </w:t>
+      </w:r>
+      <w:proofErr w:type="spellStart"/>
+      <w:r>
+        <w:t>akan</w:t>
+      </w:r>
+      <w:proofErr w:type="spellEnd"/>
+      <w:r>
+        <w:t xml:space="preserve"> </w:t>
+      </w:r>
+      <w:proofErr w:type="spellStart"/>
+      <w:r>
+        <w:t>dibuatkan</w:t>
+      </w:r>
+      <w:proofErr w:type="spellEnd"/>
+      <w:r>
+        <w:t xml:space="preserve"> </w:t>
+      </w:r>
+      <w:proofErr w:type="gramStart"/>
+      <w:r>
+        <w:t>folder :</w:t>
+      </w:r>
+      <w:proofErr w:type="gramEnd"/>
+      <w:r>
+        <w:t xml:space="preserve"> </w:t>
+      </w:r>
+      <w:proofErr w:type="spellStart"/>
+      <w:r>
+        <w:t>prisma</w:t>
+      </w:r>
+      <w:proofErr w:type="spellEnd"/>
+      <w:r>
+        <w:t>/</w:t>
+      </w:r>
+      <w:proofErr w:type="spellStart"/>
+      <w:r>
+        <w:t>schema.prisma</w:t>
+      </w:r>
+      <w:proofErr w:type="spellEnd"/>
+      <w:r>
+        <w:t xml:space="preserve"> </w:t>
+      </w:r>
+      <w:proofErr w:type="gramStart"/>
+      <w:r>
+        <w:t xml:space="preserve">dan </w:t>
+      </w:r>
+      <w:r>
+        <w:t>.env</w:t>
+      </w:r>
+      <w:proofErr w:type="gramEnd"/>
+    </w:p>
+    <w:p>
+      <w:pPr>
+        <w:pStyle w:val="ListParagraph"/>
+        <w:jc w:val="both"/>
+      </w:pPr>
+    </w:p>
+    <w:p>
+      <w:pPr>
+        <w:pStyle w:val="ListParagraph"/>
+        <w:jc w:val="both"/>
+      </w:pPr>
+    </w:p>
+    <w:p>
+      <w:pPr>
+        <w:pStyle w:val="ListParagraph"/>
+        <w:numPr>
+          <w:ilvl w:val="0"/>
+          <w:numId w:val="2"/>
+        </w:numPr>
+        <w:jc w:val="both"/>
+      </w:pPr>
+      <w:proofErr w:type="spellStart"/>
+      <w:proofErr w:type="gramStart"/>
+      <w:r>
+        <w:t>Konfigurasi</w:t>
+      </w:r>
+      <w:proofErr w:type="spellEnd"/>
+      <w:r>
+        <w:t xml:space="preserve"> .env</w:t>
+      </w:r>
+      <w:proofErr w:type="gramEnd"/>
+    </w:p>
+    <w:p>
+      <w:pPr>
+        <w:pStyle w:val="ListParagraph"/>
+        <w:jc w:val="both"/>
+      </w:pPr>
+    </w:p>
+    <w:p>
+      <w:pPr>
+        <w:pStyle w:val="ListParagraph"/>
+        <w:jc w:val="both"/>
+      </w:pPr>
+      <w:r>
+        <w:rPr>
+          <w:noProof/>
+          <w14:ligatures w14:val="standardContextual"/>
+        </w:rPr>
+        <w:lastRenderedPageBreak/>
+        <w:drawing>
+          <wp:inline distT="0" distB="0" distL="0" distR="0" wp14:anchorId="1F38D835" wp14:editId="1A08E33C">
+            <wp:extent cx="5486400" cy="3084830"/>
+            <wp:effectExtent l="0" t="0" r="0" b="1270"/>
+            <wp:docPr id="1943952100" name="Picture 1"/>
+            <wp:cNvGraphicFramePr>
+              <a:graphicFrameLocks xmlns:a="http://schemas.openxmlformats.org/drawingml/2006/main" noChangeAspect="1"/>
+            </wp:cNvGraphicFramePr>
+            <a:graphic xmlns:a="http://schemas.openxmlformats.org/drawingml/2006/main">
+              <a:graphicData uri="http://schemas.openxmlformats.org/drawingml/2006/picture">
+                <pic:pic xmlns:pic="http://schemas.openxmlformats.org/drawingml/2006/picture">
+                  <pic:nvPicPr>
+                    <pic:cNvPr id="1943952100" name=""/>
+                    <pic:cNvPicPr/>
+                  </pic:nvPicPr>
+                  <pic:blipFill>
+                    <a:blip r:embed="rId8"/>
+                    <a:stretch>
+                      <a:fillRect/>
+                    </a:stretch>
+                  </pic:blipFill>
+                  <pic:spPr>
+                    <a:xfrm>
+                      <a:off x="0" y="0"/>
+                      <a:ext cx="5486400" cy="3084830"/>
+                    </a:xfrm>
+                    <a:prstGeom prst="rect">
+                      <a:avLst/>
+                    </a:prstGeom>
+                  </pic:spPr>
+                </pic:pic>
+              </a:graphicData>
+            </a:graphic>
+          </wp:inline>
+        </w:drawing>
+      </w:r>
+    </w:p>
+    <w:p>
+      <w:pPr>
+        <w:pStyle w:val="ListParagraph"/>
+        <w:jc w:val="both"/>
+      </w:pPr>
+      <w:proofErr w:type="spellStart"/>
+      <w:r>
+        <w:t>U</w:t>
+      </w:r>
+      <w:r>
+        <w:t>ntuk</w:t>
+      </w:r>
+      <w:proofErr w:type="spellEnd"/>
+      <w:r>
+        <w:t xml:space="preserve"> </w:t>
+      </w:r>
+      <w:proofErr w:type="spellStart"/>
+      <w:r>
+        <w:t>menyimpan</w:t>
+      </w:r>
+      <w:proofErr w:type="spellEnd"/>
+      <w:r>
+        <w:t xml:space="preserve"> data </w:t>
+      </w:r>
+      <w:proofErr w:type="spellStart"/>
+      <w:r>
+        <w:t>sensitif</w:t>
+      </w:r>
+      <w:proofErr w:type="spellEnd"/>
+      <w:r>
+        <w:t xml:space="preserve"> dan </w:t>
+      </w:r>
+      <w:proofErr w:type="spellStart"/>
+      <w:r>
+        <w:t>konfigurasi</w:t>
+      </w:r>
+      <w:proofErr w:type="spellEnd"/>
+      <w:r>
+        <w:t xml:space="preserve"> </w:t>
+      </w:r>
+      <w:proofErr w:type="spellStart"/>
+      <w:r>
+        <w:t>aplikasi</w:t>
+      </w:r>
+      <w:proofErr w:type="spellEnd"/>
+      <w:r>
+        <w:t xml:space="preserve"> </w:t>
+      </w:r>
+      <w:proofErr w:type="spellStart"/>
+      <w:r>
+        <w:t>secara</w:t>
+      </w:r>
+      <w:proofErr w:type="spellEnd"/>
+      <w:r>
+        <w:t xml:space="preserve"> </w:t>
+      </w:r>
+      <w:proofErr w:type="spellStart"/>
+      <w:r>
+        <w:t>terpisah</w:t>
+      </w:r>
+      <w:proofErr w:type="spellEnd"/>
+      <w:r>
+        <w:t xml:space="preserve"> </w:t>
+      </w:r>
+      <w:proofErr w:type="spellStart"/>
+      <w:r>
+        <w:t>dari</w:t>
+      </w:r>
+      <w:proofErr w:type="spellEnd"/>
+      <w:r>
+        <w:t xml:space="preserve"> </w:t>
+      </w:r>
+      <w:proofErr w:type="spellStart"/>
+      <w:r>
+        <w:t>kode</w:t>
+      </w:r>
+      <w:proofErr w:type="spellEnd"/>
+      <w:r>
+        <w:t xml:space="preserve"> </w:t>
+      </w:r>
+      <w:proofErr w:type="spellStart"/>
+      <w:r>
+        <w:t>sumber</w:t>
+      </w:r>
+      <w:proofErr w:type="spellEnd"/>
+      <w:r>
+        <w:t xml:space="preserve"> (source code).</w:t>
+      </w:r>
+      <w:r>
+        <w:t xml:space="preserve"> </w:t>
+      </w:r>
+      <w:proofErr w:type="spellStart"/>
+      <w:r>
+        <w:t>M</w:t>
+      </w:r>
+      <w:r>
+        <w:t>enggunakan</w:t>
+      </w:r>
+      <w:proofErr w:type="spellEnd"/>
+      <w:r>
+        <w:t xml:space="preserve"> format</w:t>
+      </w:r>
+      <w:r>
+        <w:t xml:space="preserve"> </w:t>
+      </w:r>
+      <w:proofErr w:type="spellStart"/>
+      <w:r>
+        <w:t>untuk</w:t>
+      </w:r>
+      <w:proofErr w:type="spellEnd"/>
+      <w:r>
+        <w:t xml:space="preserve"> </w:t>
+      </w:r>
+      <w:proofErr w:type="spellStart"/>
+      <w:r>
+        <w:t>keamanan</w:t>
+      </w:r>
+      <w:proofErr w:type="spellEnd"/>
+      <w:r>
+        <w:t xml:space="preserve">, </w:t>
+      </w:r>
+      <w:proofErr w:type="spellStart"/>
+      <w:r>
+        <w:t>Fleksibilitas</w:t>
+      </w:r>
+      <w:proofErr w:type="spellEnd"/>
+      <w:r>
+        <w:t xml:space="preserve"> dan </w:t>
+      </w:r>
+      <w:proofErr w:type="spellStart"/>
+      <w:r>
+        <w:t>Standar</w:t>
+      </w:r>
+      <w:proofErr w:type="spellEnd"/>
+      <w:r>
+        <w:t xml:space="preserve"> </w:t>
+      </w:r>
+      <w:proofErr w:type="spellStart"/>
+      <w:r>
+        <w:t>dalam</w:t>
+      </w:r>
+      <w:proofErr w:type="spellEnd"/>
+      <w:r>
+        <w:t xml:space="preserve"> </w:t>
+      </w:r>
+      <w:proofErr w:type="spellStart"/>
+      <w:r>
+        <w:t>pengembangan</w:t>
+      </w:r>
+      <w:proofErr w:type="spellEnd"/>
+      <w:r>
+        <w:t xml:space="preserve"> </w:t>
+      </w:r>
+      <w:proofErr w:type="spellStart"/>
+      <w:r>
+        <w:t>perangkat</w:t>
+      </w:r>
+      <w:proofErr w:type="spellEnd"/>
+      <w:r>
+        <w:t xml:space="preserve"> </w:t>
+      </w:r>
+      <w:proofErr w:type="spellStart"/>
+      <w:r>
+        <w:t>lunak</w:t>
+      </w:r>
+      <w:proofErr w:type="spellEnd"/>
+      <w:r>
+        <w:t xml:space="preserve"> modern.</w:t>
+      </w:r>
+    </w:p>
+    <w:p>
+      <w:pPr>
+        <w:pStyle w:val="ListParagraph"/>
+        <w:jc w:val="both"/>
+      </w:pPr>
+    </w:p>
+    <w:p>
+      <w:pPr>
+        <w:pStyle w:val="ListParagraph"/>
+        <w:numPr>
+          <w:ilvl w:val="0"/>
+          <w:numId w:val="2"/>
+        </w:numPr>
+        <w:jc w:val="both"/>
+      </w:pPr>
+      <w:proofErr w:type="spellStart"/>
+      <w:r>
+        <w:t>Membuat</w:t>
+      </w:r>
+      <w:proofErr w:type="spellEnd"/>
+      <w:r>
+        <w:t xml:space="preserve"> Schema Database</w:t>
+      </w:r>
+    </w:p>
+    <w:p>
+      <w:pPr>
+        <w:pStyle w:val="ListParagraph"/>
+        <w:jc w:val="both"/>
+      </w:pPr>
+      <w:proofErr w:type="gramStart"/>
+      <w:r>
+        <w:t>Kode :</w:t>
+      </w:r>
+      <w:proofErr w:type="gramEnd"/>
+    </w:p>
+    <w:p>
+      <w:pPr>
+        <w:pStyle w:val="ListParagraph"/>
+        <w:jc w:val="both"/>
+      </w:pPr>
+      <w:proofErr w:type="spellStart"/>
+      <w:r>
+        <w:t>npx</w:t>
+      </w:r>
+      <w:proofErr w:type="spellEnd"/>
+      <w:r>
+        <w:t xml:space="preserve"> </w:t>
+      </w:r>
+      <w:proofErr w:type="spellStart"/>
+      <w:r>
+        <w:t>prisma</w:t>
+      </w:r>
+      <w:proofErr w:type="spellEnd"/>
+      <w:r>
+        <w:t xml:space="preserve"> migrate dev --name </w:t>
+      </w:r>
+      <w:proofErr w:type="spellStart"/>
+      <w:r>
+        <w:t>init</w:t>
+      </w:r>
+      <w:proofErr w:type="spellEnd"/>
+    </w:p>
+    <w:p>
+      <w:pPr>
+        <w:pStyle w:val="ListParagraph"/>
+        <w:jc w:val="both"/>
+      </w:pPr>
+    </w:p>
+    <w:p>
+      <w:pPr>
+        <w:pStyle w:val="ListParagraph"/>
+        <w:numPr>
+          <w:ilvl w:val="0"/>
+          <w:numId w:val="2"/>
+        </w:numPr>
+        <w:jc w:val="both"/>
+      </w:pPr>
+      <w:proofErr w:type="spellStart"/>
+      <w:r>
+        <w:t>Migrasi</w:t>
+      </w:r>
+      <w:proofErr w:type="spellEnd"/>
+      <w:r>
+        <w:t xml:space="preserve"> Database</w:t>
+      </w:r>
+    </w:p>
+    <w:p>
+      <w:pPr>
+        <w:pStyle w:val="ListParagraph"/>
+        <w:jc w:val="both"/>
+      </w:pPr>
+    </w:p>
+    <w:p>
+      <w:pPr>
+        <w:pStyle w:val="ListParagraph"/>
+        <w:numPr>
+          <w:ilvl w:val="0"/>
+          <w:numId w:val="2"/>
+        </w:numPr>
+        <w:jc w:val="both"/>
+      </w:pPr>
+      <w:proofErr w:type="spellStart"/>
+      <w:r>
+        <w:t>Membuka</w:t>
+      </w:r>
+      <w:proofErr w:type="spellEnd"/>
+      <w:r>
+        <w:t xml:space="preserve"> Prisma Studio</w:t>
+      </w:r>
+    </w:p>
+    <w:p>
+      <w:pPr>
+        <w:pStyle w:val="ListParagraph"/>
+        <w:jc w:val="both"/>
+      </w:pPr>
+      <w:proofErr w:type="gramStart"/>
+      <w:r>
+        <w:t>Kode :</w:t>
+      </w:r>
+      <w:proofErr w:type="gramEnd"/>
+    </w:p>
+    <w:p>
+      <w:pPr>
+        <w:pStyle w:val="ListParagraph"/>
+        <w:jc w:val="both"/>
+      </w:pPr>
+      <w:proofErr w:type="spellStart"/>
+      <w:r>
+        <w:t>npx</w:t>
+      </w:r>
+      <w:proofErr w:type="spellEnd"/>
+      <w:r>
+        <w:t xml:space="preserve"> </w:t>
+      </w:r>
+      <w:proofErr w:type="spellStart"/>
+      <w:r>
+        <w:t>prisma</w:t>
+      </w:r>
+      <w:proofErr w:type="spellEnd"/>
+      <w:r>
+        <w:t xml:space="preserve"> studio</w:t>
+      </w:r>
+    </w:p>
+    <w:p>
+      <w:pPr>
+        <w:pStyle w:val="ListParagraph"/>
+        <w:jc w:val="both"/>
+      </w:pPr>
+    </w:p>
+    <w:p>
+      <w:pPr>
+        <w:pStyle w:val="ListParagraph"/>
+        <w:numPr>
+          <w:ilvl w:val="0"/>
+          <w:numId w:val="2"/>
+        </w:numPr>
+        <w:jc w:val="both"/>
+      </w:pPr>
+      <w:r>
+        <w:t>Setup Prisma Client</w:t>
+      </w:r>
+    </w:p>
+    <w:p>
+      <w:pPr>
+        <w:pStyle w:val="ListParagraph"/>
+        <w:jc w:val="both"/>
+        <w:rPr>
+          <w:i/>
+          <w:iCs/>
+        </w:rPr>
+      </w:pPr>
+      <w:proofErr w:type="spellStart"/>
+      <w:r>
+        <w:rPr>
+          <w:i/>
+          <w:iCs/>
+        </w:rPr>
+        <w:t>src</w:t>
+      </w:r>
+      <w:proofErr w:type="spellEnd"/>
+      <w:r>
+        <w:rPr>
+          <w:i/>
+          <w:iCs/>
+        </w:rPr>
+        <w:t>/lib/</w:t>
+      </w:r>
+      <w:proofErr w:type="spellStart"/>
+      <w:r>
+        <w:rPr>
+          <w:i/>
+          <w:iCs/>
+        </w:rPr>
+        <w:t>prisma.ts</w:t>
+      </w:r>
+      <w:proofErr w:type="spellEnd"/>
+    </w:p>
+    <w:p>
+      <w:pPr>
+        <w:pStyle w:val="ListParagraph"/>
+        <w:jc w:val="both"/>
+      </w:pPr>
+      <w:r>
+        <w:rPr>
+          <w:noProof/>
+          <w14:ligatures w14:val="standardContextual"/>
+        </w:rPr>
+        <w:lastRenderedPageBreak/>
+        <w:drawing>
+          <wp:inline distT="0" distB="0" distL="0" distR="0" wp14:anchorId="6B2FF6CE" wp14:editId="2393643C">
+            <wp:extent cx="5486400" cy="3084830"/>
+            <wp:effectExtent l="0" t="0" r="0" b="1270"/>
+            <wp:docPr id="1086399630" name="Picture 1"/>
+            <wp:cNvGraphicFramePr>
+              <a:graphicFrameLocks xmlns:a="http://schemas.openxmlformats.org/drawingml/2006/main" noChangeAspect="1"/>
+            </wp:cNvGraphicFramePr>
+            <a:graphic xmlns:a="http://schemas.openxmlformats.org/drawingml/2006/main">
+              <a:graphicData uri="http://schemas.openxmlformats.org/drawingml/2006/picture">
+                <pic:pic xmlns:pic="http://schemas.openxmlformats.org/drawingml/2006/picture">
+                  <pic:nvPicPr>
+                    <pic:cNvPr id="1086399630" name=""/>
+                    <pic:cNvPicPr/>
+                  </pic:nvPicPr>
+                  <pic:blipFill>
+                    <a:blip r:embed="rId9"/>
+                    <a:stretch>
+                      <a:fillRect/>
+                    </a:stretch>
+                  </pic:blipFill>
+                  <pic:spPr>
+                    <a:xfrm>
+                      <a:off x="0" y="0"/>
+                      <a:ext cx="5486400" cy="3084830"/>
+                    </a:xfrm>
+                    <a:prstGeom prst="rect">
+                      <a:avLst/>
+                    </a:prstGeom>
+                  </pic:spPr>
+                </pic:pic>
+              </a:graphicData>
+            </a:graphic>
+          </wp:inline>
+        </w:drawing>
+      </w:r>
+    </w:p>
+    <w:p>
+      <w:pPr>
+        <w:pStyle w:val="ListParagraph"/>
+        <w:jc w:val="both"/>
+      </w:pPr>
+    </w:p>
+    <w:p>
+      <w:pPr>
+        <w:pStyle w:val="ListParagraph"/>
+        <w:jc w:val="both"/>
+      </w:pPr>
+      <w:proofErr w:type="spellStart"/>
+      <w:r>
+        <w:t>M</w:t>
+      </w:r>
+      <w:r>
+        <w:t>enginisialisasi</w:t>
+      </w:r>
+      <w:proofErr w:type="spellEnd"/>
+      <w:r>
+        <w:t xml:space="preserve"> Prisma Client</w:t>
+      </w:r>
+      <w:r>
+        <w:t xml:space="preserve"> </w:t>
+      </w:r>
+      <w:proofErr w:type="spellStart"/>
+      <w:r>
+        <w:t>untuk</w:t>
+      </w:r>
+      <w:proofErr w:type="spellEnd"/>
+      <w:r>
+        <w:t xml:space="preserve"> </w:t>
+      </w:r>
+      <w:proofErr w:type="spellStart"/>
+      <w:r>
+        <w:t>menghubungkan</w:t>
+      </w:r>
+      <w:proofErr w:type="spellEnd"/>
+      <w:r>
+        <w:t xml:space="preserve"> </w:t>
+      </w:r>
+      <w:proofErr w:type="spellStart"/>
+      <w:r>
+        <w:t>kode</w:t>
+      </w:r>
+      <w:proofErr w:type="spellEnd"/>
+      <w:r>
+        <w:t xml:space="preserve"> program </w:t>
+      </w:r>
+      <w:proofErr w:type="spellStart"/>
+      <w:r>
+        <w:t>dengan</w:t>
+      </w:r>
+      <w:proofErr w:type="spellEnd"/>
+      <w:r>
+        <w:t xml:space="preserve"> database</w:t>
+      </w:r>
+      <w:r>
+        <w:t xml:space="preserve">. </w:t>
+      </w:r>
+      <w:proofErr w:type="spellStart"/>
+      <w:proofErr w:type="gramStart"/>
+      <w:r>
+        <w:t>Berfungsi</w:t>
+      </w:r>
+      <w:proofErr w:type="spellEnd"/>
+      <w:r>
+        <w:t xml:space="preserve"> :</w:t>
+      </w:r>
+      <w:proofErr w:type="gramEnd"/>
+      <w:r>
+        <w:t xml:space="preserve"> </w:t>
+      </w:r>
+      <w:proofErr w:type="spellStart"/>
+      <w:r>
+        <w:t>Membuat</w:t>
+      </w:r>
+      <w:proofErr w:type="spellEnd"/>
+      <w:r>
+        <w:t xml:space="preserve"> </w:t>
+      </w:r>
+      <w:proofErr w:type="spellStart"/>
+      <w:r>
+        <w:t>variabel</w:t>
+      </w:r>
+      <w:proofErr w:type="spellEnd"/>
+      <w:r>
+        <w:t xml:space="preserve"> yang </w:t>
+      </w:r>
+      <w:proofErr w:type="spellStart"/>
+      <w:r>
+        <w:t>bisa</w:t>
+      </w:r>
+      <w:proofErr w:type="spellEnd"/>
+      <w:r>
+        <w:t xml:space="preserve"> </w:t>
+      </w:r>
+      <w:proofErr w:type="spellStart"/>
+      <w:r>
+        <w:t>diimpor</w:t>
+      </w:r>
+      <w:proofErr w:type="spellEnd"/>
+      <w:r>
+        <w:t xml:space="preserve"> di file lain </w:t>
+      </w:r>
+      <w:proofErr w:type="spellStart"/>
+      <w:r>
+        <w:t>untuk</w:t>
+      </w:r>
+      <w:proofErr w:type="spellEnd"/>
+      <w:r>
+        <w:t xml:space="preserve"> </w:t>
+      </w:r>
+      <w:proofErr w:type="spellStart"/>
+      <w:r>
+        <w:t>melakukan</w:t>
+      </w:r>
+      <w:proofErr w:type="spellEnd"/>
+      <w:r>
+        <w:t xml:space="preserve"> query</w:t>
+      </w:r>
+      <w:r>
+        <w:t xml:space="preserve">, </w:t>
+      </w:r>
+      <w:proofErr w:type="gramStart"/>
+      <w:r>
+        <w:t xml:space="preserve">dan  </w:t>
+      </w:r>
+      <w:proofErr w:type="spellStart"/>
+      <w:r>
+        <w:t>Menghindari</w:t>
+      </w:r>
+      <w:proofErr w:type="spellEnd"/>
+      <w:proofErr w:type="gramEnd"/>
+      <w:r>
+        <w:t xml:space="preserve"> </w:t>
+      </w:r>
+      <w:proofErr w:type="spellStart"/>
+      <w:r>
+        <w:t>pembuatan</w:t>
+      </w:r>
+      <w:proofErr w:type="spellEnd"/>
+      <w:r>
+        <w:t xml:space="preserve"> instance </w:t>
+      </w:r>
+      <w:proofErr w:type="spellStart"/>
+      <w:r>
+        <w:t>baru</w:t>
+      </w:r>
+      <w:proofErr w:type="spellEnd"/>
+      <w:r>
+        <w:t xml:space="preserve"> </w:t>
+      </w:r>
+      <w:proofErr w:type="spellStart"/>
+      <w:r>
+        <w:t>setiap</w:t>
+      </w:r>
+      <w:proofErr w:type="spellEnd"/>
+      <w:r>
+        <w:t xml:space="preserve"> kali refresh </w:t>
+      </w:r>
+      <w:proofErr w:type="spellStart"/>
+      <w:r>
+        <w:t>saat</w:t>
+      </w:r>
+      <w:proofErr w:type="spellEnd"/>
+      <w:r>
+        <w:t xml:space="preserve"> proses development.</w:t>
+      </w:r>
+    </w:p>
+    <w:p>
+      <w:pPr>
+        <w:pStyle w:val="ListParagraph"/>
+        <w:jc w:val="both"/>
+      </w:pPr>
+    </w:p>
+    <w:p>
+      <w:pPr>
+        <w:pStyle w:val="ListParagraph"/>
+        <w:numPr>
+          <w:ilvl w:val="0"/>
+          <w:numId w:val="2"/>
+        </w:numPr>
+        <w:jc w:val="both"/>
+      </w:pPr>
+      <w:r>
+        <w:t>Setup JWT</w:t>
+      </w:r>
+    </w:p>
+    <w:p>
+      <w:pPr>
+        <w:pStyle w:val="ListParagraph"/>
+        <w:jc w:val="both"/>
+      </w:pPr>
+      <w:r>
+        <w:rPr>
+          <w:noProof/>
+          <w14:ligatures w14:val="standardContextual"/>
+        </w:rPr>
+        <w:drawing>
+          <wp:inline distT="0" distB="0" distL="0" distR="0" wp14:anchorId="57059D10" wp14:editId="0D675CE3">
+            <wp:extent cx="5486400" cy="3084830"/>
+            <wp:effectExtent l="0" t="0" r="0" b="1270"/>
+            <wp:docPr id="2101267350" name="Picture 1"/>
+            <wp:cNvGraphicFramePr>
+              <a:graphicFrameLocks xmlns:a="http://schemas.openxmlformats.org/drawingml/2006/main" noChangeAspect="1"/>
+            </wp:cNvGraphicFramePr>
+            <a:graphic xmlns:a="http://schemas.openxmlformats.org/drawingml/2006/main">
+              <a:graphicData uri="http://schemas.openxmlformats.org/drawingml/2006/picture">
+                <pic:pic xmlns:pic="http://schemas.openxmlformats.org/drawingml/2006/picture">
+                  <pic:nvPicPr>
+                    <pic:cNvPr id="2101267350" name=""/>
+                    <pic:cNvPicPr/>
+                  </pic:nvPicPr>
+                  <pic:blipFill>
+                    <a:blip r:embed="rId10"/>
+                    <a:stretch>
+                      <a:fillRect/>
+                    </a:stretch>
+                  </pic:blipFill>
+                  <pic:spPr>
+                    <a:xfrm>
+                      <a:off x="0" y="0"/>
+                      <a:ext cx="5486400" cy="3084830"/>
+                    </a:xfrm>
+                    <a:prstGeom prst="rect">
+                      <a:avLst/>
+                    </a:prstGeom>
+                  </pic:spPr>
+                </pic:pic>
+              </a:graphicData>
+            </a:graphic>
+          </wp:inline>
+        </w:drawing>
+      </w:r>
+    </w:p>
+    <w:p>
+      <w:pPr>
+        <w:pStyle w:val="ListParagraph"/>
+        <w:jc w:val="both"/>
+      </w:pPr>
+    </w:p>
+    <w:p>
+      <w:pPr>
+        <w:pStyle w:val="ListParagraph"/>
+        <w:jc w:val="both"/>
+      </w:pPr>
+      <w:proofErr w:type="spellStart"/>
+      <w:r>
+        <w:t>S</w:t>
+      </w:r>
+      <w:r>
+        <w:t>ebuah</w:t>
+      </w:r>
+      <w:proofErr w:type="spellEnd"/>
+      <w:r>
+        <w:t xml:space="preserve"> Utility Module yang </w:t>
+      </w:r>
+      <w:proofErr w:type="spellStart"/>
+      <w:r>
+        <w:t>berfungsi</w:t>
+      </w:r>
+      <w:proofErr w:type="spellEnd"/>
+      <w:r>
+        <w:t xml:space="preserve"> </w:t>
+      </w:r>
+      <w:proofErr w:type="spellStart"/>
+      <w:r>
+        <w:t>untuk</w:t>
+      </w:r>
+      <w:proofErr w:type="spellEnd"/>
+      <w:r>
+        <w:t xml:space="preserve"> </w:t>
+      </w:r>
+      <w:proofErr w:type="spellStart"/>
+      <w:r>
+        <w:t>menangani</w:t>
+      </w:r>
+      <w:proofErr w:type="spellEnd"/>
+      <w:r>
+        <w:t xml:space="preserve"> </w:t>
+      </w:r>
+      <w:proofErr w:type="spellStart"/>
+      <w:r>
+        <w:t>sistem</w:t>
+      </w:r>
+      <w:proofErr w:type="spellEnd"/>
+      <w:r>
+        <w:t xml:space="preserve"> </w:t>
+      </w:r>
+      <w:proofErr w:type="spellStart"/>
+      <w:r>
+        <w:t>keamanan</w:t>
+      </w:r>
+      <w:proofErr w:type="spellEnd"/>
+      <w:r>
+        <w:t xml:space="preserve"> login </w:t>
+      </w:r>
+      <w:proofErr w:type="spellStart"/>
+      <w:r>
+        <w:t>menggunakan</w:t>
+      </w:r>
+      <w:proofErr w:type="spellEnd"/>
+      <w:r>
+        <w:t xml:space="preserve"> JSON Web Token (JWT).</w:t>
+      </w:r>
+      <w:r>
+        <w:t xml:space="preserve"> </w:t>
+      </w:r>
+      <w:proofErr w:type="spellStart"/>
+      <w:r>
+        <w:t>M</w:t>
+      </w:r>
+      <w:r>
+        <w:t>engambil</w:t>
+      </w:r>
+      <w:proofErr w:type="spellEnd"/>
+      <w:r>
+        <w:t xml:space="preserve"> </w:t>
+      </w:r>
+      <w:proofErr w:type="spellStart"/>
+      <w:r>
+        <w:t>kunci</w:t>
+      </w:r>
+      <w:proofErr w:type="spellEnd"/>
+      <w:r>
+        <w:t xml:space="preserve"> </w:t>
+      </w:r>
+      <w:proofErr w:type="spellStart"/>
+      <w:r>
+        <w:t>rahasia</w:t>
+      </w:r>
+      <w:proofErr w:type="spellEnd"/>
+      <w:r>
+        <w:t xml:space="preserve"> </w:t>
+      </w:r>
+      <w:proofErr w:type="spellStart"/>
+      <w:r>
+        <w:t>dari</w:t>
+      </w:r>
+      <w:proofErr w:type="spellEnd"/>
+      <w:r>
+        <w:t xml:space="preserve"> </w:t>
+      </w:r>
+      <w:proofErr w:type="spellStart"/>
+      <w:r>
+        <w:t>variabel</w:t>
+      </w:r>
+      <w:proofErr w:type="spellEnd"/>
+      <w:r>
+        <w:t xml:space="preserve"> </w:t>
+      </w:r>
+      <w:proofErr w:type="spellStart"/>
+      <w:r>
+        <w:t>lingkungan</w:t>
+      </w:r>
+      <w:proofErr w:type="spellEnd"/>
+      <w:r>
+        <w:t xml:space="preserve"> (.env)</w:t>
+      </w:r>
+      <w:r>
+        <w:t xml:space="preserve">. </w:t>
+      </w:r>
+    </w:p>
+    <w:p>
+      <w:pPr>
+        <w:pStyle w:val="ListParagraph"/>
+        <w:jc w:val="both"/>
+      </w:pPr>
+    </w:p>
+    <w:p>
+      <w:pPr>
+        <w:pStyle w:val="ListParagraph"/>
+        <w:jc w:val="both"/>
+      </w:pPr>
+    </w:p>
+    <w:p>
+      <w:pPr>
+        <w:pStyle w:val="ListParagraph"/>
+        <w:jc w:val="both"/>
+      </w:pPr>
+    </w:p>
+    <w:p>
+      <w:pPr>
+        <w:pStyle w:val="ListParagraph"/>
+        <w:jc w:val="both"/>
+      </w:pPr>
+    </w:p>
+    <w:p>
+      <w:pPr>
+        <w:pStyle w:val="ListParagraph"/>
+        <w:jc w:val="both"/>
+      </w:pPr>
+    </w:p>
+    <w:p>
+      <w:pPr>
+        <w:pStyle w:val="ListParagraph"/>
+        <w:jc w:val="both"/>
+      </w:pPr>
+    </w:p>
+    <w:p>
+      <w:pPr>
+        <w:pStyle w:val="ListParagraph"/>
+        <w:jc w:val="both"/>
+      </w:pPr>
+    </w:p>
+    <w:p>
+      <w:pPr>
+        <w:pStyle w:val="ListParagraph"/>
+        <w:numPr>
+          <w:ilvl w:val="0"/>
+          <w:numId w:val="2"/>
+        </w:numPr>
+        <w:jc w:val="both"/>
+      </w:pPr>
+      <w:proofErr w:type="spellStart"/>
+      <w:r>
+        <w:t>Membuat</w:t>
+      </w:r>
+      <w:proofErr w:type="spellEnd"/>
+      <w:r>
+        <w:t xml:space="preserve"> API Login</w:t>
+      </w:r>
+      <w:r>
+        <w:t xml:space="preserve"> </w:t>
+      </w:r>
+    </w:p>
+    <w:p>
+      <w:pPr>
+        <w:pStyle w:val="ListParagraph"/>
+        <w:jc w:val="both"/>
+      </w:pPr>
+      <w:proofErr w:type="spellStart"/>
+      <w:r>
+        <w:t>Struktur</w:t>
+      </w:r>
+      <w:proofErr w:type="spellEnd"/>
+      <w:r>
+        <w:t xml:space="preserve"> Folder </w:t>
+      </w:r>
+      <w:proofErr w:type="gramStart"/>
+      <w:r>
+        <w:t>API</w:t>
+      </w:r>
+      <w:r>
+        <w:t xml:space="preserve"> :</w:t>
+      </w:r>
+      <w:proofErr w:type="gramEnd"/>
+      <w:r>
+        <w:t xml:space="preserve"> </w:t>
+      </w:r>
+    </w:p>
+    <w:p>
+      <w:pPr>
+        <w:pStyle w:val="ListParagraph"/>
+        <w:jc w:val="both"/>
+        <w:rPr>
+          <w:i/>
+          <w:iCs/>
+        </w:rPr>
+      </w:pPr>
+      <w:proofErr w:type="spellStart"/>
+      <w:r>
+        <w:rPr>
+          <w:i/>
+          <w:iCs/>
+        </w:rPr>
+        <w:t>src</w:t>
+      </w:r>
+      <w:proofErr w:type="spellEnd"/>
+      <w:r>
+        <w:rPr>
+          <w:i/>
+          <w:iCs/>
+        </w:rPr>
+        <w:t>/app/</w:t>
+      </w:r>
+      <w:proofErr w:type="spellStart"/>
+      <w:r>
+        <w:rPr>
+          <w:i/>
+          <w:iCs/>
+        </w:rPr>
+        <w:t>api</w:t>
+      </w:r>
+      <w:proofErr w:type="spellEnd"/>
+      <w:r>
+        <w:rPr>
+          <w:i/>
+          <w:iCs/>
+        </w:rPr>
+        <w:t>/auth/login/</w:t>
+      </w:r>
+      <w:proofErr w:type="spellStart"/>
+      <w:r>
+        <w:rPr>
+          <w:i/>
+          <w:iCs/>
+        </w:rPr>
+        <w:t>route.ts</w:t>
+      </w:r>
+      <w:proofErr w:type="spellEnd"/>
+      <w:r>
+        <w:rPr>
+          <w:i/>
+          <w:iCs/>
+        </w:rPr>
+        <w:t xml:space="preserve">. </w:t>
+      </w:r>
+    </w:p>
+    <w:p>
+      <w:pPr>
+        <w:pStyle w:val="ListParagraph"/>
+        <w:jc w:val="both"/>
+      </w:pPr>
+    </w:p>
+    <w:p>
+      <w:pPr>
+        <w:pStyle w:val="ListParagraph"/>
+        <w:jc w:val="both"/>
+      </w:pPr>
+      <w:r>
+        <w:t xml:space="preserve">Kode API Login </w:t>
+      </w:r>
+    </w:p>
+    <w:p>
+      <w:pPr>
+        <w:pStyle w:val="ListParagraph"/>
+        <w:jc w:val="both"/>
+        <w:rPr>
+          <w:i/>
+          <w:iCs/>
+        </w:rPr>
+      </w:pPr>
+      <w:proofErr w:type="spellStart"/>
+      <w:r>
+        <w:rPr>
+          <w:i/>
+          <w:iCs/>
+        </w:rPr>
+        <w:t>route.ts</w:t>
+      </w:r>
+      <w:proofErr w:type="spellEnd"/>
+    </w:p>
+    <w:p>
+      <w:pPr>
+        <w:pStyle w:val="ListParagraph"/>
+        <w:jc w:val="both"/>
+      </w:pPr>
+      <w:r>
+        <w:rPr>
+          <w:noProof/>
+          <w14:ligatures w14:val="standardContextual"/>
+        </w:rPr>
+        <w:drawing>
+          <wp:inline distT="0" distB="0" distL="0" distR="0" wp14:anchorId="06E34C3D" wp14:editId="04A55C31">
+            <wp:extent cx="5486400" cy="3084830"/>
+            <wp:effectExtent l="0" t="0" r="0" b="1270"/>
+            <wp:docPr id="2089448498" name="Picture 1"/>
+            <wp:cNvGraphicFramePr>
+              <a:graphicFrameLocks xmlns:a="http://schemas.openxmlformats.org/drawingml/2006/main" noChangeAspect="1"/>
+            </wp:cNvGraphicFramePr>
+            <a:graphic xmlns:a="http://schemas.openxmlformats.org/drawingml/2006/main">
+              <a:graphicData uri="http://schemas.openxmlformats.org/drawingml/2006/picture">
+                <pic:pic xmlns:pic="http://schemas.openxmlformats.org/drawingml/2006/picture">
+                  <pic:nvPicPr>
+                    <pic:cNvPr id="2089448498" name=""/>
+                    <pic:cNvPicPr/>
+                  </pic:nvPicPr>
+                  <pic:blipFill>
+                    <a:blip r:embed="rId11"/>
+                    <a:stretch>
+                      <a:fillRect/>
+                    </a:stretch>
+                  </pic:blipFill>
+                  <pic:spPr>
+                    <a:xfrm>
+                      <a:off x="0" y="0"/>
+                      <a:ext cx="5486400" cy="3084830"/>
+                    </a:xfrm>
+                    <a:prstGeom prst="rect">
+                      <a:avLst/>
+                    </a:prstGeom>
+                  </pic:spPr>
+                </pic:pic>
+              </a:graphicData>
+            </a:graphic>
+          </wp:inline>
+        </w:drawing>
+      </w:r>
+    </w:p>
+    <w:p>
+      <w:pPr>
+        <w:pStyle w:val="ListParagraph"/>
+        <w:jc w:val="both"/>
+      </w:pPr>
+    </w:p>
+    <w:p>
+      <w:pPr>
+        <w:pStyle w:val="ListParagraph"/>
+        <w:jc w:val="both"/>
+      </w:pPr>
+      <w:r>
+        <w:t xml:space="preserve">Logika Backend </w:t>
+      </w:r>
+      <w:proofErr w:type="spellStart"/>
+      <w:r>
+        <w:t>untuk</w:t>
+      </w:r>
+      <w:proofErr w:type="spellEnd"/>
+      <w:r>
+        <w:t xml:space="preserve"> Proses Login</w:t>
+      </w:r>
+      <w:r>
+        <w:t xml:space="preserve"> </w:t>
+      </w:r>
+      <w:proofErr w:type="spellStart"/>
+      <w:r>
+        <w:t>fungsi</w:t>
+      </w:r>
+      <w:proofErr w:type="spellEnd"/>
+      <w:r>
+        <w:t xml:space="preserve"> </w:t>
+      </w:r>
+      <w:proofErr w:type="spellStart"/>
+      <w:proofErr w:type="gramStart"/>
+      <w:r>
+        <w:t>utamanya</w:t>
+      </w:r>
+      <w:proofErr w:type="spellEnd"/>
+      <w:r>
+        <w:t xml:space="preserve"> </w:t>
+      </w:r>
+      <w:r>
+        <w:t>:</w:t>
+      </w:r>
+      <w:proofErr w:type="gramEnd"/>
+    </w:p>
+    <w:p>
+      <w:pPr>
+        <w:pStyle w:val="ListParagraph"/>
+        <w:numPr>
+          <w:ilvl w:val="0"/>
+          <w:numId w:val="4"/>
+        </w:numPr>
+        <w:jc w:val="both"/>
+      </w:pPr>
+      <w:proofErr w:type="spellStart"/>
+      <w:r>
+        <w:t>Validasi</w:t>
+      </w:r>
+      <w:proofErr w:type="spellEnd"/>
+      <w:r>
+        <w:t xml:space="preserve"> &amp; </w:t>
+      </w:r>
+      <w:proofErr w:type="spellStart"/>
+      <w:r>
+        <w:t>Keamanan</w:t>
+      </w:r>
+      <w:proofErr w:type="spellEnd"/>
+      <w:r>
+        <w:t xml:space="preserve">: </w:t>
+      </w:r>
+      <w:proofErr w:type="spellStart"/>
+      <w:r>
+        <w:t>Memastikan</w:t>
+      </w:r>
+      <w:proofErr w:type="spellEnd"/>
+      <w:r>
+        <w:t xml:space="preserve"> email/password </w:t>
+      </w:r>
+      <w:proofErr w:type="spellStart"/>
+      <w:r>
+        <w:t>sudah</w:t>
+      </w:r>
+      <w:proofErr w:type="spellEnd"/>
+      <w:r>
+        <w:t xml:space="preserve"> </w:t>
+      </w:r>
+      <w:proofErr w:type="spellStart"/>
+      <w:r>
+        <w:t>diisi</w:t>
+      </w:r>
+      <w:proofErr w:type="spellEnd"/>
+      <w:r>
+        <w:t xml:space="preserve"> dan </w:t>
+      </w:r>
+      <w:proofErr w:type="spellStart"/>
+      <w:r>
+        <w:t>memeriksa</w:t>
+      </w:r>
+      <w:proofErr w:type="spellEnd"/>
+      <w:r>
+        <w:t xml:space="preserve"> </w:t>
+      </w:r>
+      <w:proofErr w:type="spellStart"/>
+      <w:r>
+        <w:t>apakah</w:t>
+      </w:r>
+      <w:proofErr w:type="spellEnd"/>
+      <w:r>
+        <w:t xml:space="preserve"> password yang </w:t>
+      </w:r>
+      <w:proofErr w:type="spellStart"/>
+      <w:r>
+        <w:t>dimasukkan</w:t>
+      </w:r>
+      <w:proofErr w:type="spellEnd"/>
+      <w:r>
+        <w:t xml:space="preserve"> </w:t>
+      </w:r>
+      <w:proofErr w:type="spellStart"/>
+      <w:r>
+        <w:t>cocok</w:t>
+      </w:r>
+      <w:proofErr w:type="spellEnd"/>
+      <w:r>
+        <w:t xml:space="preserve"> </w:t>
+      </w:r>
+      <w:proofErr w:type="spellStart"/>
+      <w:r>
+        <w:t>dengan</w:t>
+      </w:r>
+      <w:proofErr w:type="spellEnd"/>
+      <w:r>
+        <w:t xml:space="preserve"> yang </w:t>
+      </w:r>
+      <w:proofErr w:type="spellStart"/>
+      <w:r>
+        <w:t>ada</w:t>
+      </w:r>
+      <w:proofErr w:type="spellEnd"/>
+      <w:r>
+        <w:t xml:space="preserve"> di database (</w:t>
+      </w:r>
+      <w:proofErr w:type="spellStart"/>
+      <w:r>
+        <w:t>menggunakan</w:t>
+      </w:r>
+      <w:proofErr w:type="spellEnd"/>
+      <w:r>
+        <w:t xml:space="preserve"> </w:t>
+      </w:r>
+      <w:proofErr w:type="spellStart"/>
+      <w:r>
+        <w:t>enkripsi</w:t>
+      </w:r>
+      <w:proofErr w:type="spellEnd"/>
+      <w:r>
+        <w:t xml:space="preserve"> </w:t>
+      </w:r>
+      <w:proofErr w:type="spellStart"/>
+      <w:r>
+        <w:t>bcrypt</w:t>
+      </w:r>
+      <w:proofErr w:type="spellEnd"/>
+      <w:r>
+        <w:t>).</w:t>
+      </w:r>
+    </w:p>
+    <w:p>
+      <w:pPr>
+        <w:pStyle w:val="ListParagraph"/>
+        <w:numPr>
+          <w:ilvl w:val="0"/>
+          <w:numId w:val="4"/>
+        </w:numPr>
+        <w:jc w:val="both"/>
+      </w:pPr>
+      <w:proofErr w:type="spellStart"/>
+      <w:r>
+        <w:t>Identifikasi</w:t>
+      </w:r>
+      <w:proofErr w:type="spellEnd"/>
+      <w:r>
+        <w:t xml:space="preserve"> User: </w:t>
+      </w:r>
+      <w:proofErr w:type="spellStart"/>
+      <w:r>
+        <w:t>Mencari</w:t>
+      </w:r>
+      <w:proofErr w:type="spellEnd"/>
+      <w:r>
+        <w:t xml:space="preserve"> data </w:t>
+      </w:r>
+      <w:proofErr w:type="spellStart"/>
+      <w:r>
+        <w:t>pengguna</w:t>
+      </w:r>
+      <w:proofErr w:type="spellEnd"/>
+      <w:r>
+        <w:t xml:space="preserve"> di database </w:t>
+      </w:r>
+      <w:proofErr w:type="spellStart"/>
+      <w:r>
+        <w:t>menggunakan</w:t>
+      </w:r>
+      <w:proofErr w:type="spellEnd"/>
+      <w:r>
+        <w:t xml:space="preserve"> Prisma </w:t>
+      </w:r>
+      <w:proofErr w:type="spellStart"/>
+      <w:r>
+        <w:t>berdasarkan</w:t>
+      </w:r>
+      <w:proofErr w:type="spellEnd"/>
+      <w:r>
+        <w:t xml:space="preserve"> email yang </w:t>
+      </w:r>
+      <w:proofErr w:type="spellStart"/>
+      <w:r>
+        <w:t>dimasukkan</w:t>
+      </w:r>
+      <w:proofErr w:type="spellEnd"/>
+      <w:r>
+        <w:t>.</w:t>
+      </w:r>
+    </w:p>
+    <w:p>
+      <w:pPr>
+        <w:pStyle w:val="ListParagraph"/>
+        <w:numPr>
+          <w:ilvl w:val="0"/>
+          <w:numId w:val="4"/>
+        </w:numPr>
+        <w:jc w:val="both"/>
+      </w:pPr>
+      <w:proofErr w:type="spellStart"/>
+      <w:r>
+        <w:t>Pemberian</w:t>
+      </w:r>
+      <w:proofErr w:type="spellEnd"/>
+      <w:r>
+        <w:t xml:space="preserve"> Izin (Token): Jika data </w:t>
+      </w:r>
+      <w:proofErr w:type="spellStart"/>
+      <w:r>
+        <w:t>cocok</w:t>
+      </w:r>
+      <w:proofErr w:type="spellEnd"/>
+      <w:r>
+        <w:t xml:space="preserve">, </w:t>
+      </w:r>
+      <w:proofErr w:type="spellStart"/>
+      <w:r>
+        <w:t>fungsi</w:t>
+      </w:r>
+      <w:proofErr w:type="spellEnd"/>
+      <w:r>
+        <w:t xml:space="preserve"> </w:t>
+      </w:r>
+      <w:proofErr w:type="spellStart"/>
+      <w:r>
+        <w:t>ini</w:t>
+      </w:r>
+      <w:proofErr w:type="spellEnd"/>
+      <w:r>
+        <w:t xml:space="preserve"> </w:t>
+      </w:r>
+      <w:proofErr w:type="spellStart"/>
+      <w:r>
+        <w:t>membuatkan</w:t>
+      </w:r>
+      <w:proofErr w:type="spellEnd"/>
+      <w:r>
+        <w:t xml:space="preserve"> JWT (JSON Web Token) </w:t>
+      </w:r>
+      <w:proofErr w:type="spellStart"/>
+      <w:r>
+        <w:t>sebagai</w:t>
+      </w:r>
+      <w:proofErr w:type="spellEnd"/>
+      <w:r>
+        <w:t xml:space="preserve"> "</w:t>
+      </w:r>
+      <w:proofErr w:type="spellStart"/>
+      <w:r>
+        <w:t>kartu</w:t>
+      </w:r>
+      <w:proofErr w:type="spellEnd"/>
+      <w:r>
+        <w:t xml:space="preserve"> </w:t>
+      </w:r>
+      <w:proofErr w:type="spellStart"/>
+      <w:r>
+        <w:t>akses</w:t>
+      </w:r>
+      <w:proofErr w:type="spellEnd"/>
+      <w:r>
+        <w:t xml:space="preserve">" digital agar user </w:t>
+      </w:r>
+      <w:proofErr w:type="spellStart"/>
+      <w:r>
+        <w:t>bisa</w:t>
+      </w:r>
+      <w:proofErr w:type="spellEnd"/>
+      <w:r>
+        <w:t xml:space="preserve"> </w:t>
+      </w:r>
+      <w:proofErr w:type="spellStart"/>
+      <w:r>
+        <w:t>mengakses</w:t>
+      </w:r>
+      <w:proofErr w:type="spellEnd"/>
+      <w:r>
+        <w:t xml:space="preserve"> </w:t>
+      </w:r>
+      <w:proofErr w:type="spellStart"/>
+      <w:r>
+        <w:t>fitur</w:t>
+      </w:r>
+      <w:proofErr w:type="spellEnd"/>
+      <w:r>
+        <w:t xml:space="preserve"> lain </w:t>
+      </w:r>
+      <w:proofErr w:type="spellStart"/>
+      <w:r>
+        <w:t>tanpa</w:t>
+      </w:r>
+      <w:proofErr w:type="spellEnd"/>
+      <w:r>
+        <w:t xml:space="preserve"> </w:t>
+      </w:r>
+      <w:proofErr w:type="spellStart"/>
+      <w:r>
+        <w:t>harus</w:t>
+      </w:r>
+      <w:proofErr w:type="spellEnd"/>
+      <w:r>
+        <w:t xml:space="preserve"> login </w:t>
+      </w:r>
+      <w:proofErr w:type="spellStart"/>
+      <w:r>
+        <w:t>ulang</w:t>
+      </w:r>
+      <w:proofErr w:type="spellEnd"/>
+      <w:r>
+        <w:t xml:space="preserve"> </w:t>
+      </w:r>
+      <w:proofErr w:type="spellStart"/>
+      <w:r>
+        <w:t>terus-menerus</w:t>
+      </w:r>
+      <w:proofErr w:type="spellEnd"/>
+      <w:r>
+        <w:t>.</w:t>
+      </w:r>
+    </w:p>
+    <w:p>
+      <w:pPr>
+        <w:pStyle w:val="ListParagraph"/>
+        <w:jc w:val="both"/>
+      </w:pPr>
+      <w:proofErr w:type="spellStart"/>
+      <w:r>
+        <w:t>Alurnya</w:t>
+      </w:r>
+      <w:proofErr w:type="spellEnd"/>
+      <w:r>
+        <w:t xml:space="preserve">: Input Data </w:t>
+      </w:r>
+      <w:r>
+        <w:t>&gt;</w:t>
+      </w:r>
+      <w:r>
+        <w:t xml:space="preserve"> Cek Database </w:t>
+      </w:r>
+      <w:r>
+        <w:t>&gt;</w:t>
+      </w:r>
+      <w:r>
+        <w:t xml:space="preserve"> </w:t>
+      </w:r>
+      <w:proofErr w:type="spellStart"/>
+      <w:r>
+        <w:t>Verifikasi</w:t>
+      </w:r>
+      <w:proofErr w:type="spellEnd"/>
+      <w:r>
+        <w:t xml:space="preserve"> Password </w:t>
+      </w:r>
+      <w:r>
+        <w:t>&gt;</w:t>
+      </w:r>
+      <w:r>
+        <w:t xml:space="preserve"> Kirim Token Akses.</w:t>
+      </w:r>
+    </w:p>
+    <w:p>
+      <w:pPr>
+        <w:pStyle w:val="ListParagraph"/>
+        <w:jc w:val="both"/>
+      </w:pPr>
+    </w:p>
+    <w:p>
+      <w:pPr>
+        <w:pStyle w:val="ListParagraph"/>
+        <w:numPr>
+          <w:ilvl w:val="0"/>
+          <w:numId w:val="2"/>
+        </w:numPr>
+        <w:jc w:val="both"/>
+      </w:pPr>
+      <w:r>
+        <w:t xml:space="preserve">Testing API </w:t>
+      </w:r>
+      <w:proofErr w:type="spellStart"/>
+      <w:r>
+        <w:t>dengan</w:t>
+      </w:r>
+      <w:proofErr w:type="spellEnd"/>
+      <w:r>
+        <w:t xml:space="preserve"> </w:t>
+      </w:r>
+      <w:proofErr w:type="spellStart"/>
+      <w:r>
+        <w:t>Apidog</w:t>
+      </w:r>
+      <w:proofErr w:type="spellEnd"/>
+    </w:p>
+    <w:p>
+      <w:pPr>
+        <w:pStyle w:val="ListParagraph"/>
+        <w:jc w:val="both"/>
+      </w:pPr>
+      <w:r>
+        <w:rPr>
+          <w:noProof/>
+          <w14:ligatures w14:val="standardContextual"/>
+        </w:rPr>
+        <w:lastRenderedPageBreak/>
+        <w:drawing>
+          <wp:inline distT="0" distB="0" distL="0" distR="0" wp14:anchorId="46B15C38" wp14:editId="45D682E7">
+            <wp:extent cx="5486400" cy="3084830"/>
+            <wp:effectExtent l="0" t="0" r="0" b="1270"/>
+            <wp:docPr id="1726929058" name="Picture 1"/>
+            <wp:cNvGraphicFramePr>
+              <a:graphicFrameLocks xmlns:a="http://schemas.openxmlformats.org/drawingml/2006/main" noChangeAspect="1"/>
+            </wp:cNvGraphicFramePr>
+            <a:graphic xmlns:a="http://schemas.openxmlformats.org/drawingml/2006/main">
+              <a:graphicData uri="http://schemas.openxmlformats.org/drawingml/2006/picture">
+                <pic:pic xmlns:pic="http://schemas.openxmlformats.org/drawingml/2006/picture">
+                  <pic:nvPicPr>
+                    <pic:cNvPr id="1726929058" name=""/>
+                    <pic:cNvPicPr/>
+                  </pic:nvPicPr>
+                  <pic:blipFill>
+                    <a:blip r:embed="rId12"/>
+                    <a:stretch>
+                      <a:fillRect/>
+                    </a:stretch>
+                  </pic:blipFill>
+                  <pic:spPr>
+                    <a:xfrm>
+                      <a:off x="0" y="0"/>
+                      <a:ext cx="5486400" cy="3084830"/>
+                    </a:xfrm>
+                    <a:prstGeom prst="rect">
+                      <a:avLst/>
+                    </a:prstGeom>
+                  </pic:spPr>
+                </pic:pic>
+              </a:graphicData>
+            </a:graphic>
+          </wp:inline>
+        </w:drawing>
+      </w:r>
+    </w:p>
+    <w:p>
+      <w:pPr>
+        <w:pStyle w:val="ListParagraph"/>
+        <w:jc w:val="both"/>
+      </w:pPr>
+      <w:proofErr w:type="spellStart"/>
+      <w:r>
+        <w:t>Untuk</w:t>
+      </w:r>
+      <w:proofErr w:type="spellEnd"/>
+      <w:r>
+        <w:t xml:space="preserve"> </w:t>
+      </w:r>
+      <w:proofErr w:type="spellStart"/>
+      <w:r>
+        <w:t>sementara</w:t>
+      </w:r>
+      <w:proofErr w:type="spellEnd"/>
+      <w:r>
+        <w:t xml:space="preserve"> </w:t>
+      </w:r>
+      <w:proofErr w:type="spellStart"/>
+      <w:r>
+        <w:t>apidog</w:t>
+      </w:r>
+      <w:proofErr w:type="spellEnd"/>
+      <w:r>
+        <w:t xml:space="preserve"> </w:t>
+      </w:r>
+      <w:proofErr w:type="spellStart"/>
+      <w:r>
+        <w:t>masih</w:t>
+      </w:r>
+      <w:proofErr w:type="spellEnd"/>
+      <w:r>
+        <w:t xml:space="preserve"> error.</w:t>
+      </w:r>
+    </w:p>
+    <w:p>
+      <w:pPr>
+        <w:pStyle w:val="ListParagraph"/>
+        <w:ind w:left="360"/>
+        <w:jc w:val="both"/>
+      </w:pPr>
+    </w:p>
+    <w:p>
+      <w:pPr>
+        <w:pStyle w:val="ListParagraph"/>
+        <w:numPr>
+          <w:ilvl w:val="0"/>
+          <w:numId w:val="1"/>
+        </w:numPr>
+        <w:ind w:left="360"/>
+        <w:jc w:val="both"/>
+        <w:rPr>
+          <w:b/>
+          <w:bCs/>
+        </w:rPr>
+      </w:pPr>
+      <w:proofErr w:type="spellStart"/>
+      <w:r>
+        <w:rPr>
+          <w:b/>
+          <w:bCs/>
+        </w:rPr>
+        <w:t>Membuat</w:t>
+      </w:r>
+      <w:proofErr w:type="spellEnd"/>
+      <w:r>
+        <w:rPr>
+          <w:b/>
+          <w:bCs/>
+        </w:rPr>
+        <w:t xml:space="preserve"> </w:t>
+      </w:r>
+      <w:proofErr w:type="gramStart"/>
+      <w:r>
+        <w:rPr>
+          <w:b/>
+          <w:bCs/>
+        </w:rPr>
+        <w:t xml:space="preserve">Project </w:t>
+      </w:r>
+      <w:r>
+        <w:rPr>
+          <w:b/>
+          <w:bCs/>
+        </w:rPr>
+        <w:t xml:space="preserve"> </w:t>
+      </w:r>
+      <w:r>
+        <w:rPr>
+          <w:b/>
+          <w:bCs/>
+        </w:rPr>
+        <w:t>Frontend</w:t>
+      </w:r>
+      <w:proofErr w:type="gramEnd"/>
+      <w:r>
+        <w:rPr>
+          <w:b/>
+          <w:bCs/>
+        </w:rPr>
+        <w:t xml:space="preserve"> (Folder </w:t>
+      </w:r>
+      <w:r>
+        <w:rPr>
+          <w:b/>
+          <w:bCs/>
+        </w:rPr>
+        <w:t>mobile</w:t>
+      </w:r>
+      <w:r>
+        <w:rPr>
+          <w:b/>
+          <w:bCs/>
+        </w:rPr>
+        <w:t>)</w:t>
+      </w:r>
+    </w:p>
+    <w:p>
+      <w:pPr>
+        <w:pStyle w:val="ListParagraph"/>
+        <w:ind w:left="1080"/>
+        <w:jc w:val="both"/>
+      </w:pPr>
+    </w:p>
+    <w:p>
+      <w:pPr>
+        <w:contextualSpacing/>
         <w:jc w:val="both"/>
       </w:pPr>
     </w:p>
@@ -348,6 +2957,432 @@
     </w:sectPr>
   </w:body>
 </w:document>
+</file>
+
+<file path=word/numbering.xml><?xml version="1.0" encoding="utf-8"?>
+<w:numbering xmlns:wpc="http://schemas.microsoft.com/office/word/2010/wordprocessingCanvas" xmlns:cx="http://schemas.microsoft.com/office/drawing/2014/chartex" xmlns:cx1="http://schemas.microsoft.com/office/drawing/2015/9/8/chartex" xmlns:cx2="http://schemas.microsoft.com/office/drawing/2015/10/21/chartex" xmlns:cx3="http://schemas.microsoft.com/office/drawing/2016/5/9/chartex" xmlns:cx4="http://schemas.microsoft.com/office/drawing/2016/5/10/chartex" xmlns:cx5="http://schemas.microsoft.com/office/drawing/2016/5/11/chartex" xmlns:cx6="http://schemas.microsoft.com/office/drawing/2016/5/12/chartex" xmlns:cx7="http://schemas.microsoft.com/office/drawing/2016/5/13/chartex" xmlns:cx8="http://schemas.microsoft.com/office/drawing/2016/5/14/chartex" xmlns:mc="http://schemas.openxmlformats.org/markup-compatibility/2006" xmlns:aink="http://schemas.microsoft.com/office/drawing/2016/ink" xmlns:am3d="http://schemas.microsoft.com/office/drawing/2017/model3d" xmlns:o="urn:schemas-microsoft-com:office:office" xmlns:oel="http://schemas.microsoft.com/office/2019/extlst" xmlns:r="http://schemas.openxmlformats.org/officeDocument/2006/relationships" xmlns:m="http://schemas.openxmlformats.org/officeDocument/2006/math" xmlns:v="urn:schemas-microsoft-com:vml" xmlns:wp14="http://schemas.microsoft.com/office/word/2010/wordprocessingDrawing" xmlns:wp="http://schemas.openxmlformats.org/drawingml/2006/wordprocessingDrawing" xmlns:w10="urn:schemas-microsoft-com:office:word" xmlns:w="http://schemas.openxmlformats.org/wordprocessingml/2006/main" xmlns:w14="http://schemas.microsoft.com/office/word/2010/wordml" xmlns:w15="http://schemas.microsoft.com/office/word/2012/wordml" xmlns:w16cex="http://schemas.microsoft.com/office/word/2018/wordml/cex" xmlns:w16cid="http://schemas.microsoft.com/office/word/2016/wordml/cid" xmlns:w16="http://schemas.microsoft.com/office/word/2018/wordml" xmlns:w16du="http://schemas.microsoft.com/office/word/2023/wordml/word16du" xmlns:w16sdtdh="http://schemas.microsoft.com/office/word/2020/wordml/sdtdatahash" xmlns:w16sdtfl="http://schemas.microsoft.com/office/word/2024/wordml/sdtformatlock" xmlns:w16se="http://schemas.microsoft.com/office/word/2015/wordml/symex" xmlns:wpg="http://schemas.microsoft.com/office/word/2010/wordprocessingGroup" xmlns:wpi="http://schemas.microsoft.com/office/word/2010/wordprocessingInk" xmlns:wne="http://schemas.microsoft.com/office/word/2006/wordml" xmlns:wps="http://schemas.microsoft.com/office/word/2010/wordprocessingShape" mc:Ignorable="w14 w15 w16se w16cid w16 w16cex w16sdtdh w16sdtfl w16du wp14">
+  <w:abstractNum w:abstractNumId="0" w15:restartNumberingAfterBreak="0">
+    <w:nsid w:val="21E75D99"/>
+    <w:multiLevelType w:val="hybridMultilevel"/>
+    <w:tmpl w:val="0DF26708"/>
+    <w:lvl w:ilvl="0" w:tplc="3809000F">
+      <w:start w:val="1"/>
+      <w:numFmt w:val="decimal"/>
+      <w:lvlText w:val="%1."/>
+      <w:lvlJc w:val="left"/>
+      <w:pPr>
+        <w:ind w:left="1440" w:hanging="360"/>
+      </w:pPr>
+    </w:lvl>
+    <w:lvl w:ilvl="1" w:tplc="38090019" w:tentative="1">
+      <w:start w:val="1"/>
+      <w:numFmt w:val="lowerLetter"/>
+      <w:lvlText w:val="%2."/>
+      <w:lvlJc w:val="left"/>
+      <w:pPr>
+        <w:ind w:left="2160" w:hanging="360"/>
+      </w:pPr>
+    </w:lvl>
+    <w:lvl w:ilvl="2" w:tplc="3809001B" w:tentative="1">
+      <w:start w:val="1"/>
+      <w:numFmt w:val="lowerRoman"/>
+      <w:lvlText w:val="%3."/>
+      <w:lvlJc w:val="right"/>
+      <w:pPr>
+        <w:ind w:left="2880" w:hanging="180"/>
+      </w:pPr>
+    </w:lvl>
+    <w:lvl w:ilvl="3" w:tplc="3809000F" w:tentative="1">
+      <w:start w:val="1"/>
+      <w:numFmt w:val="decimal"/>
+      <w:lvlText w:val="%4."/>
+      <w:lvlJc w:val="left"/>
+      <w:pPr>
+        <w:ind w:left="3600" w:hanging="360"/>
+      </w:pPr>
+    </w:lvl>
+    <w:lvl w:ilvl="4" w:tplc="38090019" w:tentative="1">
+      <w:start w:val="1"/>
+      <w:numFmt w:val="lowerLetter"/>
+      <w:lvlText w:val="%5."/>
+      <w:lvlJc w:val="left"/>
+      <w:pPr>
+        <w:ind w:left="4320" w:hanging="360"/>
+      </w:pPr>
+    </w:lvl>
+    <w:lvl w:ilvl="5" w:tplc="3809001B" w:tentative="1">
+      <w:start w:val="1"/>
+      <w:numFmt w:val="lowerRoman"/>
+      <w:lvlText w:val="%6."/>
+      <w:lvlJc w:val="right"/>
+      <w:pPr>
+        <w:ind w:left="5040" w:hanging="180"/>
+      </w:pPr>
+    </w:lvl>
+    <w:lvl w:ilvl="6" w:tplc="3809000F" w:tentative="1">
+      <w:start w:val="1"/>
+      <w:numFmt w:val="decimal"/>
+      <w:lvlText w:val="%7."/>
+      <w:lvlJc w:val="left"/>
+      <w:pPr>
+        <w:ind w:left="5760" w:hanging="360"/>
+      </w:pPr>
+    </w:lvl>
+    <w:lvl w:ilvl="7" w:tplc="38090019" w:tentative="1">
+      <w:start w:val="1"/>
+      <w:numFmt w:val="lowerLetter"/>
+      <w:lvlText w:val="%8."/>
+      <w:lvlJc w:val="left"/>
+      <w:pPr>
+        <w:ind w:left="6480" w:hanging="360"/>
+      </w:pPr>
+    </w:lvl>
+    <w:lvl w:ilvl="8" w:tplc="3809001B" w:tentative="1">
+      <w:start w:val="1"/>
+      <w:numFmt w:val="lowerRoman"/>
+      <w:lvlText w:val="%9."/>
+      <w:lvlJc w:val="right"/>
+      <w:pPr>
+        <w:ind w:left="7200" w:hanging="180"/>
+      </w:pPr>
+    </w:lvl>
+  </w:abstractNum>
+  <w:abstractNum w:abstractNumId="1" w15:restartNumberingAfterBreak="0">
+    <w:nsid w:val="261D6E19"/>
+    <w:multiLevelType w:val="multilevel"/>
+    <w:tmpl w:val="5ADAAF18"/>
+    <w:lvl w:ilvl="0">
+      <w:start w:val="1"/>
+      <w:numFmt w:val="bullet"/>
+      <w:lvlText w:val=""/>
+      <w:lvlJc w:val="left"/>
+      <w:pPr>
+        <w:tabs>
+          <w:tab w:val="num" w:pos="1080"/>
+        </w:tabs>
+        <w:ind w:left="1080" w:hanging="360"/>
+      </w:pPr>
+      <w:rPr>
+        <w:rFonts w:ascii="Symbol" w:hAnsi="Symbol" w:hint="default"/>
+        <w:sz w:val="20"/>
+      </w:rPr>
+    </w:lvl>
+    <w:lvl w:ilvl="1">
+      <w:start w:val="1"/>
+      <w:numFmt w:val="decimal"/>
+      <w:lvlText w:val="%2."/>
+      <w:lvlJc w:val="left"/>
+      <w:pPr>
+        <w:ind w:left="1800" w:hanging="360"/>
+      </w:pPr>
+      <w:rPr>
+        <w:rFonts w:hint="default"/>
+      </w:rPr>
+    </w:lvl>
+    <w:lvl w:ilvl="2" w:tentative="1">
+      <w:start w:val="1"/>
+      <w:numFmt w:val="bullet"/>
+      <w:lvlText w:val=""/>
+      <w:lvlJc w:val="left"/>
+      <w:pPr>
+        <w:tabs>
+          <w:tab w:val="num" w:pos="2520"/>
+        </w:tabs>
+        <w:ind w:left="2520" w:hanging="360"/>
+      </w:pPr>
+      <w:rPr>
+        <w:rFonts w:ascii="Wingdings" w:hAnsi="Wingdings" w:hint="default"/>
+        <w:sz w:val="20"/>
+      </w:rPr>
+    </w:lvl>
+    <w:lvl w:ilvl="3" w:tentative="1">
+      <w:start w:val="1"/>
+      <w:numFmt w:val="bullet"/>
+      <w:lvlText w:val=""/>
+      <w:lvlJc w:val="left"/>
+      <w:pPr>
+        <w:tabs>
+          <w:tab w:val="num" w:pos="3240"/>
+        </w:tabs>
+        <w:ind w:left="3240" w:hanging="360"/>
+      </w:pPr>
+      <w:rPr>
+        <w:rFonts w:ascii="Wingdings" w:hAnsi="Wingdings" w:hint="default"/>
+        <w:sz w:val="20"/>
+      </w:rPr>
+    </w:lvl>
+    <w:lvl w:ilvl="4" w:tentative="1">
+      <w:start w:val="1"/>
+      <w:numFmt w:val="bullet"/>
+      <w:lvlText w:val=""/>
+      <w:lvlJc w:val="left"/>
+      <w:pPr>
+        <w:tabs>
+          <w:tab w:val="num" w:pos="3960"/>
+        </w:tabs>
+        <w:ind w:left="3960" w:hanging="360"/>
+      </w:pPr>
+      <w:rPr>
+        <w:rFonts w:ascii="Wingdings" w:hAnsi="Wingdings" w:hint="default"/>
+        <w:sz w:val="20"/>
+      </w:rPr>
+    </w:lvl>
+    <w:lvl w:ilvl="5" w:tentative="1">
+      <w:start w:val="1"/>
+      <w:numFmt w:val="bullet"/>
+      <w:lvlText w:val=""/>
+      <w:lvlJc w:val="left"/>
+      <w:pPr>
+        <w:tabs>
+          <w:tab w:val="num" w:pos="4680"/>
+        </w:tabs>
+        <w:ind w:left="4680" w:hanging="360"/>
+      </w:pPr>
+      <w:rPr>
+        <w:rFonts w:ascii="Wingdings" w:hAnsi="Wingdings" w:hint="default"/>
+        <w:sz w:val="20"/>
+      </w:rPr>
+    </w:lvl>
+    <w:lvl w:ilvl="6" w:tentative="1">
+      <w:start w:val="1"/>
+      <w:numFmt w:val="bullet"/>
+      <w:lvlText w:val=""/>
+      <w:lvlJc w:val="left"/>
+      <w:pPr>
+        <w:tabs>
+          <w:tab w:val="num" w:pos="5400"/>
+        </w:tabs>
+        <w:ind w:left="5400" w:hanging="360"/>
+      </w:pPr>
+      <w:rPr>
+        <w:rFonts w:ascii="Wingdings" w:hAnsi="Wingdings" w:hint="default"/>
+        <w:sz w:val="20"/>
+      </w:rPr>
+    </w:lvl>
+    <w:lvl w:ilvl="7" w:tentative="1">
+      <w:start w:val="1"/>
+      <w:numFmt w:val="bullet"/>
+      <w:lvlText w:val=""/>
+      <w:lvlJc w:val="left"/>
+      <w:pPr>
+        <w:tabs>
+          <w:tab w:val="num" w:pos="6120"/>
+        </w:tabs>
+        <w:ind w:left="6120" w:hanging="360"/>
+      </w:pPr>
+      <w:rPr>
+        <w:rFonts w:ascii="Wingdings" w:hAnsi="Wingdings" w:hint="default"/>
+        <w:sz w:val="20"/>
+      </w:rPr>
+    </w:lvl>
+    <w:lvl w:ilvl="8" w:tentative="1">
+      <w:start w:val="1"/>
+      <w:numFmt w:val="bullet"/>
+      <w:lvlText w:val=""/>
+      <w:lvlJc w:val="left"/>
+      <w:pPr>
+        <w:tabs>
+          <w:tab w:val="num" w:pos="6840"/>
+        </w:tabs>
+        <w:ind w:left="6840" w:hanging="360"/>
+      </w:pPr>
+      <w:rPr>
+        <w:rFonts w:ascii="Wingdings" w:hAnsi="Wingdings" w:hint="default"/>
+        <w:sz w:val="20"/>
+      </w:rPr>
+    </w:lvl>
+  </w:abstractNum>
+  <w:abstractNum w:abstractNumId="2" w15:restartNumberingAfterBreak="0">
+    <w:nsid w:val="449140B5"/>
+    <w:multiLevelType w:val="hybridMultilevel"/>
+    <w:tmpl w:val="76A2B3C4"/>
+    <w:lvl w:ilvl="0" w:tplc="3809000F">
+      <w:start w:val="1"/>
+      <w:numFmt w:val="decimal"/>
+      <w:lvlText w:val="%1."/>
+      <w:lvlJc w:val="left"/>
+      <w:pPr>
+        <w:ind w:left="720" w:hanging="360"/>
+      </w:pPr>
+      <w:rPr>
+        <w:rFonts w:hint="default"/>
+      </w:rPr>
+    </w:lvl>
+    <w:lvl w:ilvl="1" w:tplc="38090019" w:tentative="1">
+      <w:start w:val="1"/>
+      <w:numFmt w:val="lowerLetter"/>
+      <w:lvlText w:val="%2."/>
+      <w:lvlJc w:val="left"/>
+      <w:pPr>
+        <w:ind w:left="1440" w:hanging="360"/>
+      </w:pPr>
+    </w:lvl>
+    <w:lvl w:ilvl="2" w:tplc="3809001B" w:tentative="1">
+      <w:start w:val="1"/>
+      <w:numFmt w:val="lowerRoman"/>
+      <w:lvlText w:val="%3."/>
+      <w:lvlJc w:val="right"/>
+      <w:pPr>
+        <w:ind w:left="2160" w:hanging="180"/>
+      </w:pPr>
+    </w:lvl>
+    <w:lvl w:ilvl="3" w:tplc="3809000F" w:tentative="1">
+      <w:start w:val="1"/>
+      <w:numFmt w:val="decimal"/>
+      <w:lvlText w:val="%4."/>
+      <w:lvlJc w:val="left"/>
+      <w:pPr>
+        <w:ind w:left="2880" w:hanging="360"/>
+      </w:pPr>
+    </w:lvl>
+    <w:lvl w:ilvl="4" w:tplc="38090019" w:tentative="1">
+      <w:start w:val="1"/>
+      <w:numFmt w:val="lowerLetter"/>
+      <w:lvlText w:val="%5."/>
+      <w:lvlJc w:val="left"/>
+      <w:pPr>
+        <w:ind w:left="3600" w:hanging="360"/>
+      </w:pPr>
+    </w:lvl>
+    <w:lvl w:ilvl="5" w:tplc="3809001B" w:tentative="1">
+      <w:start w:val="1"/>
+      <w:numFmt w:val="lowerRoman"/>
+      <w:lvlText w:val="%6."/>
+      <w:lvlJc w:val="right"/>
+      <w:pPr>
+        <w:ind w:left="4320" w:hanging="180"/>
+      </w:pPr>
+    </w:lvl>
+    <w:lvl w:ilvl="6" w:tplc="3809000F" w:tentative="1">
+      <w:start w:val="1"/>
+      <w:numFmt w:val="decimal"/>
+      <w:lvlText w:val="%7."/>
+      <w:lvlJc w:val="left"/>
+      <w:pPr>
+        <w:ind w:left="5040" w:hanging="360"/>
+      </w:pPr>
+    </w:lvl>
+    <w:lvl w:ilvl="7" w:tplc="38090019" w:tentative="1">
+      <w:start w:val="1"/>
+      <w:numFmt w:val="lowerLetter"/>
+      <w:lvlText w:val="%8."/>
+      <w:lvlJc w:val="left"/>
+      <w:pPr>
+        <w:ind w:left="5760" w:hanging="360"/>
+      </w:pPr>
+    </w:lvl>
+    <w:lvl w:ilvl="8" w:tplc="3809001B" w:tentative="1">
+      <w:start w:val="1"/>
+      <w:numFmt w:val="lowerRoman"/>
+      <w:lvlText w:val="%9."/>
+      <w:lvlJc w:val="right"/>
+      <w:pPr>
+        <w:ind w:left="6480" w:hanging="180"/>
+      </w:pPr>
+    </w:lvl>
+  </w:abstractNum>
+  <w:abstractNum w:abstractNumId="3" w15:restartNumberingAfterBreak="0">
+    <w:nsid w:val="4F495CBE"/>
+    <w:multiLevelType w:val="hybridMultilevel"/>
+    <w:tmpl w:val="D480D460"/>
+    <w:lvl w:ilvl="0" w:tplc="38090015">
+      <w:start w:val="1"/>
+      <w:numFmt w:val="upperLetter"/>
+      <w:lvlText w:val="%1."/>
+      <w:lvlJc w:val="left"/>
+      <w:pPr>
+        <w:ind w:left="720" w:hanging="360"/>
+      </w:pPr>
+      <w:rPr>
+        <w:rFonts w:hint="default"/>
+      </w:rPr>
+    </w:lvl>
+    <w:lvl w:ilvl="1" w:tplc="38090019" w:tentative="1">
+      <w:start w:val="1"/>
+      <w:numFmt w:val="lowerLetter"/>
+      <w:lvlText w:val="%2."/>
+      <w:lvlJc w:val="left"/>
+      <w:pPr>
+        <w:ind w:left="1440" w:hanging="360"/>
+      </w:pPr>
+    </w:lvl>
+    <w:lvl w:ilvl="2" w:tplc="3809001B" w:tentative="1">
+      <w:start w:val="1"/>
+      <w:numFmt w:val="lowerRoman"/>
+      <w:lvlText w:val="%3."/>
+      <w:lvlJc w:val="right"/>
+      <w:pPr>
+        <w:ind w:left="2160" w:hanging="180"/>
+      </w:pPr>
+    </w:lvl>
+    <w:lvl w:ilvl="3" w:tplc="3809000F" w:tentative="1">
+      <w:start w:val="1"/>
+      <w:numFmt w:val="decimal"/>
+      <w:lvlText w:val="%4."/>
+      <w:lvlJc w:val="left"/>
+      <w:pPr>
+        <w:ind w:left="2880" w:hanging="360"/>
+      </w:pPr>
+    </w:lvl>
+    <w:lvl w:ilvl="4" w:tplc="38090019" w:tentative="1">
+      <w:start w:val="1"/>
+      <w:numFmt w:val="lowerLetter"/>
+      <w:lvlText w:val="%5."/>
+      <w:lvlJc w:val="left"/>
+      <w:pPr>
+        <w:ind w:left="3600" w:hanging="360"/>
+      </w:pPr>
+    </w:lvl>
+    <w:lvl w:ilvl="5" w:tplc="3809001B" w:tentative="1">
+      <w:start w:val="1"/>
+      <w:numFmt w:val="lowerRoman"/>
+      <w:lvlText w:val="%6."/>
+      <w:lvlJc w:val="right"/>
+      <w:pPr>
+        <w:ind w:left="4320" w:hanging="180"/>
+      </w:pPr>
+    </w:lvl>
+    <w:lvl w:ilvl="6" w:tplc="3809000F" w:tentative="1">
+      <w:start w:val="1"/>
+      <w:numFmt w:val="decimal"/>
+      <w:lvlText w:val="%7."/>
+      <w:lvlJc w:val="left"/>
+      <w:pPr>
+        <w:ind w:left="5040" w:hanging="360"/>
+      </w:pPr>
+    </w:lvl>
+    <w:lvl w:ilvl="7" w:tplc="38090019" w:tentative="1">
+      <w:start w:val="1"/>
+      <w:numFmt w:val="lowerLetter"/>
+      <w:lvlText w:val="%8."/>
+      <w:lvlJc w:val="left"/>
+      <w:pPr>
+        <w:ind w:left="5760" w:hanging="360"/>
+      </w:pPr>
+    </w:lvl>
+    <w:lvl w:ilvl="8" w:tplc="3809001B" w:tentative="1">
+      <w:start w:val="1"/>
+      <w:numFmt w:val="lowerRoman"/>
+      <w:lvlText w:val="%9."/>
+      <w:lvlJc w:val="right"/>
+      <w:pPr>
+        <w:ind w:left="6480" w:hanging="180"/>
+      </w:pPr>
+    </w:lvl>
+  </w:abstractNum>
+  <w:num w:numId="1" w16cid:durableId="1010914622">
+    <w:abstractNumId w:val="3"/>
+  </w:num>
+  <w:num w:numId="2" w16cid:durableId="1981878170">
+    <w:abstractNumId w:val="2"/>
+  </w:num>
+  <w:num w:numId="3" w16cid:durableId="1925914289">
+    <w:abstractNumId w:val="1"/>
+  </w:num>
+  <w:num w:numId="4" w16cid:durableId="24256601">
+    <w:abstractNumId w:val="0"/>
+  </w:num>
+</w:numbering>
 </file>
 
 <file path=word/styles.xml><?xml version="1.0" encoding="utf-8"?>
@@ -774,17 +3809,14 @@
     <w:pPr>
       <w:keepNext/>
       <w:keepLines/>
-      <w:spacing w:before="360" w:after="80" w:line="278" w:lineRule="auto"/>
+      <w:spacing w:before="360" w:after="80"/>
       <w:outlineLvl w:val="0"/>
     </w:pPr>
     <w:rPr>
       <w:rFonts w:asciiTheme="majorHAnsi" w:eastAsiaTheme="majorEastAsia" w:hAnsiTheme="majorHAnsi" w:cstheme="majorBidi"/>
       <w:color w:val="2F5496" w:themeColor="accent1" w:themeShade="BF"/>
-      <w:kern w:val="2"/>
       <w:sz w:val="40"/>
       <w:szCs w:val="40"/>
-      <w:lang w:val="en-ID"/>
-      <w14:ligatures w14:val="standardContextual"/>
     </w:rPr>
   </w:style>
   <w:style w:type="paragraph" w:styleId="Heading2">
@@ -800,17 +3832,14 @@
     <w:pPr>
       <w:keepNext/>
       <w:keepLines/>
-      <w:spacing w:before="160" w:after="80" w:line="278" w:lineRule="auto"/>
+      <w:spacing w:before="160" w:after="80"/>
       <w:outlineLvl w:val="1"/>
     </w:pPr>
     <w:rPr>
       <w:rFonts w:asciiTheme="majorHAnsi" w:eastAsiaTheme="majorEastAsia" w:hAnsiTheme="majorHAnsi" w:cstheme="majorBidi"/>
       <w:color w:val="2F5496" w:themeColor="accent1" w:themeShade="BF"/>
-      <w:kern w:val="2"/>
       <w:sz w:val="32"/>
       <w:szCs w:val="32"/>
-      <w:lang w:val="en-ID"/>
-      <w14:ligatures w14:val="standardContextual"/>
     </w:rPr>
   </w:style>
   <w:style w:type="paragraph" w:styleId="Heading3">
@@ -826,17 +3855,14 @@
     <w:pPr>
       <w:keepNext/>
       <w:keepLines/>
-      <w:spacing w:before="160" w:after="80" w:line="278" w:lineRule="auto"/>
+      <w:spacing w:before="160" w:after="80"/>
       <w:outlineLvl w:val="2"/>
     </w:pPr>
     <w:rPr>
       <w:rFonts w:eastAsiaTheme="majorEastAsia" w:cstheme="majorBidi"/>
       <w:color w:val="2F5496" w:themeColor="accent1" w:themeShade="BF"/>
-      <w:kern w:val="2"/>
       <w:sz w:val="28"/>
       <w:szCs w:val="28"/>
-      <w:lang w:val="en-ID"/>
-      <w14:ligatures w14:val="standardContextual"/>
     </w:rPr>
   </w:style>
   <w:style w:type="paragraph" w:styleId="Heading4">
@@ -852,7 +3878,7 @@
     <w:pPr>
       <w:keepNext/>
       <w:keepLines/>
-      <w:spacing w:before="80" w:after="40" w:line="278" w:lineRule="auto"/>
+      <w:spacing w:before="80" w:after="40"/>
       <w:outlineLvl w:val="3"/>
     </w:pPr>
     <w:rPr>
@@ -860,11 +3886,6 @@
       <w:i/>
       <w:iCs/>
       <w:color w:val="2F5496" w:themeColor="accent1" w:themeShade="BF"/>
-      <w:kern w:val="2"/>
-      <w:sz w:val="24"/>
-      <w:szCs w:val="24"/>
-      <w:lang w:val="en-ID"/>
-      <w14:ligatures w14:val="standardContextual"/>
     </w:rPr>
   </w:style>
   <w:style w:type="paragraph" w:styleId="Heading5">
@@ -880,17 +3901,12 @@
     <w:pPr>
       <w:keepNext/>
       <w:keepLines/>
-      <w:spacing w:before="80" w:after="40" w:line="278" w:lineRule="auto"/>
+      <w:spacing w:before="80" w:after="40"/>
       <w:outlineLvl w:val="4"/>
     </w:pPr>
     <w:rPr>
       <w:rFonts w:eastAsiaTheme="majorEastAsia" w:cstheme="majorBidi"/>
       <w:color w:val="2F5496" w:themeColor="accent1" w:themeShade="BF"/>
-      <w:kern w:val="2"/>
-      <w:sz w:val="24"/>
-      <w:szCs w:val="24"/>
-      <w:lang w:val="en-ID"/>
-      <w14:ligatures w14:val="standardContextual"/>
     </w:rPr>
   </w:style>
   <w:style w:type="paragraph" w:styleId="Heading6">
@@ -906,7 +3922,7 @@
     <w:pPr>
       <w:keepNext/>
       <w:keepLines/>
-      <w:spacing w:before="40" w:after="0" w:line="278" w:lineRule="auto"/>
+      <w:spacing w:before="40" w:after="0"/>
       <w:outlineLvl w:val="5"/>
     </w:pPr>
     <w:rPr>
@@ -914,11 +3930,6 @@
       <w:i/>
       <w:iCs/>
       <w:color w:val="595959" w:themeColor="text1" w:themeTint="A6"/>
-      <w:kern w:val="2"/>
-      <w:sz w:val="24"/>
-      <w:szCs w:val="24"/>
-      <w:lang w:val="en-ID"/>
-      <w14:ligatures w14:val="standardContextual"/>
     </w:rPr>
   </w:style>
   <w:style w:type="paragraph" w:styleId="Heading7">
@@ -934,17 +3945,12 @@
     <w:pPr>
       <w:keepNext/>
       <w:keepLines/>
-      <w:spacing w:before="40" w:after="0" w:line="278" w:lineRule="auto"/>
+      <w:spacing w:before="40" w:after="0"/>
       <w:outlineLvl w:val="6"/>
     </w:pPr>
     <w:rPr>
       <w:rFonts w:eastAsiaTheme="majorEastAsia" w:cstheme="majorBidi"/>
       <w:color w:val="595959" w:themeColor="text1" w:themeTint="A6"/>
-      <w:kern w:val="2"/>
-      <w:sz w:val="24"/>
-      <w:szCs w:val="24"/>
-      <w:lang w:val="en-ID"/>
-      <w14:ligatures w14:val="standardContextual"/>
     </w:rPr>
   </w:style>
   <w:style w:type="paragraph" w:styleId="Heading8">
@@ -960,7 +3966,7 @@
     <w:pPr>
       <w:keepNext/>
       <w:keepLines/>
-      <w:spacing w:after="0" w:line="278" w:lineRule="auto"/>
+      <w:spacing w:after="0"/>
       <w:outlineLvl w:val="7"/>
     </w:pPr>
     <w:rPr>
@@ -968,11 +3974,6 @@
       <w:i/>
       <w:iCs/>
       <w:color w:val="272727" w:themeColor="text1" w:themeTint="D8"/>
-      <w:kern w:val="2"/>
-      <w:sz w:val="24"/>
-      <w:szCs w:val="24"/>
-      <w:lang w:val="en-ID"/>
-      <w14:ligatures w14:val="standardContextual"/>
     </w:rPr>
   </w:style>
   <w:style w:type="paragraph" w:styleId="Heading9">
@@ -988,23 +3989,17 @@
     <w:pPr>
       <w:keepNext/>
       <w:keepLines/>
-      <w:spacing w:after="0" w:line="278" w:lineRule="auto"/>
+      <w:spacing w:after="0"/>
       <w:outlineLvl w:val="8"/>
     </w:pPr>
     <w:rPr>
       <w:rFonts w:eastAsiaTheme="majorEastAsia" w:cstheme="majorBidi"/>
       <w:color w:val="272727" w:themeColor="text1" w:themeTint="D8"/>
-      <w:kern w:val="2"/>
-      <w:sz w:val="24"/>
-      <w:szCs w:val="24"/>
-      <w:lang w:val="en-ID"/>
-      <w14:ligatures w14:val="standardContextual"/>
     </w:rPr>
   </w:style>
   <w:style w:type="character" w:default="1" w:styleId="DefaultParagraphFont">
     <w:name w:val="Default Paragraph Font"/>
     <w:uiPriority w:val="1"/>
-    <w:semiHidden/>
     <w:unhideWhenUsed/>
   </w:style>
   <w:style w:type="table" w:default="1" w:styleId="TableNormal">
@@ -1165,8 +4160,6 @@
       <w:kern w:val="28"/>
       <w:sz w:val="56"/>
       <w:szCs w:val="56"/>
-      <w:lang w:val="en-ID"/>
-      <w14:ligatures w14:val="standardContextual"/>
     </w:rPr>
   </w:style>
   <w:style w:type="character" w:customStyle="1" w:styleId="TitleChar">
@@ -1195,17 +4188,13 @@
       <w:numPr>
         <w:ilvl w:val="1"/>
       </w:numPr>
-      <w:spacing w:after="160" w:line="278" w:lineRule="auto"/>
     </w:pPr>
     <w:rPr>
       <w:rFonts w:eastAsiaTheme="majorEastAsia" w:cstheme="majorBidi"/>
       <w:color w:val="595959" w:themeColor="text1" w:themeTint="A6"/>
       <w:spacing w:val="15"/>
-      <w:kern w:val="2"/>
       <w:sz w:val="28"/>
       <w:szCs w:val="28"/>
-      <w:lang w:val="en-ID"/>
-      <w14:ligatures w14:val="standardContextual"/>
     </w:rPr>
   </w:style>
   <w:style w:type="character" w:customStyle="1" w:styleId="SubtitleChar">
@@ -1231,19 +4220,13 @@
     <w:qFormat/>
     <w:rsid w:val="009E7A92"/>
     <w:pPr>
-      <w:spacing w:before="160" w:after="160" w:line="278" w:lineRule="auto"/>
+      <w:spacing w:before="160"/>
       <w:jc w:val="center"/>
     </w:pPr>
     <w:rPr>
-      <w:rFonts w:eastAsiaTheme="minorHAnsi"/>
       <w:i/>
       <w:iCs/>
       <w:color w:val="404040" w:themeColor="text1" w:themeTint="BF"/>
-      <w:kern w:val="2"/>
-      <w:sz w:val="24"/>
-      <w:szCs w:val="24"/>
-      <w:lang w:val="en-ID"/>
-      <w14:ligatures w14:val="standardContextual"/>
     </w:rPr>
   </w:style>
   <w:style w:type="character" w:customStyle="1" w:styleId="QuoteChar">
@@ -1265,18 +4248,9 @@
     <w:qFormat/>
     <w:rsid w:val="009E7A92"/>
     <w:pPr>
-      <w:spacing w:after="160" w:line="278" w:lineRule="auto"/>
       <w:ind w:left="720"/>
       <w:contextualSpacing/>
     </w:pPr>
-    <w:rPr>
-      <w:rFonts w:eastAsiaTheme="minorHAnsi"/>
-      <w:kern w:val="2"/>
-      <w:sz w:val="24"/>
-      <w:szCs w:val="24"/>
-      <w:lang w:val="en-ID"/>
-      <w14:ligatures w14:val="standardContextual"/>
-    </w:rPr>
   </w:style>
   <w:style w:type="character" w:styleId="IntenseEmphasis">
     <w:name w:val="Intense Emphasis"/>
@@ -1303,20 +4277,14 @@
         <w:top w:val="single" w:sz="4" w:space="10" w:color="2F5496" w:themeColor="accent1" w:themeShade="BF"/>
         <w:bottom w:val="single" w:sz="4" w:space="10" w:color="2F5496" w:themeColor="accent1" w:themeShade="BF"/>
       </w:pBdr>
-      <w:spacing w:before="360" w:after="360" w:line="278" w:lineRule="auto"/>
+      <w:spacing w:before="360" w:after="360"/>
       <w:ind w:left="864" w:right="864"/>
       <w:jc w:val="center"/>
     </w:pPr>
     <w:rPr>
-      <w:rFonts w:eastAsiaTheme="minorHAnsi"/>
       <w:i/>
       <w:iCs/>
       <w:color w:val="2F5496" w:themeColor="accent1" w:themeShade="BF"/>
-      <w:kern w:val="2"/>
-      <w:sz w:val="24"/>
-      <w:szCs w:val="24"/>
-      <w:lang w:val="en-ID"/>
-      <w14:ligatures w14:val="standardContextual"/>
     </w:rPr>
   </w:style>
   <w:style w:type="character" w:customStyle="1" w:styleId="IntenseQuoteChar">
@@ -1343,6 +4311,29 @@
       <w:smallCaps/>
       <w:color w:val="2F5496" w:themeColor="accent1" w:themeShade="BF"/>
       <w:spacing w:val="5"/>
+    </w:rPr>
+  </w:style>
+  <w:style w:type="character" w:styleId="Hyperlink">
+    <w:name w:val="Hyperlink"/>
+    <w:basedOn w:val="DefaultParagraphFont"/>
+    <w:uiPriority w:val="99"/>
+    <w:unhideWhenUsed/>
+    <w:rsid w:val="003970D2"/>
+    <w:rPr>
+      <w:color w:val="0563C1" w:themeColor="hyperlink"/>
+      <w:u w:val="single"/>
+    </w:rPr>
+  </w:style>
+  <w:style w:type="character" w:styleId="UnresolvedMention">
+    <w:name w:val="Unresolved Mention"/>
+    <w:basedOn w:val="DefaultParagraphFont"/>
+    <w:uiPriority w:val="99"/>
+    <w:semiHidden/>
+    <w:unhideWhenUsed/>
+    <w:rsid w:val="003970D2"/>
+    <w:rPr>
+      <w:color w:val="605E5C"/>
+      <w:shd w:val="clear" w:color="auto" w:fill="E1DFDD"/>
     </w:rPr>
   </w:style>
 </w:styles>

</xml_diff>